<commit_message>
added shemas and pz changes
</commit_message>
<xml_diff>
--- a/ПЗ/Диплом.docx
+++ b/ПЗ/Диплом.docx
@@ -50,6 +50,267 @@
           <w:lang w:val="ru-RU"/>
         </w:rPr>
       </w:pPr>
+      <w:r>
+        <w:rPr>
+          <w:lang w:val="ru-RU"/>
+        </w:rPr>
+        <w:t>Вычислительная техника является важнейшим компонентом процесса вычислений и обработки данных. Первыми приспособлениями для вычислений были, вероятно, всем известные счётные палочки, которые и сегодня используются в начальных классах многих школ для обучения счёту. Развиваясь, эти приспособления становились более сложными, например, такими как финикийские гл</w:t>
+      </w:r>
+      <w:r>
+        <w:rPr>
+          <w:lang w:val="ru-RU"/>
+        </w:rPr>
+        <w:t>и</w:t>
+      </w:r>
+      <w:r>
+        <w:rPr>
+          <w:lang w:val="ru-RU"/>
+        </w:rPr>
+        <w:t>няные фигурки, также предназначаемые для наглядного представления количества считаемых предметов. Такими приспособлениями, пользовались торговцы и счетоводы того времени.</w:t>
+      </w:r>
+    </w:p>
+    <w:p>
+      <w:pPr>
+        <w:pStyle w:val="a4"/>
+        <w:rPr>
+          <w:lang w:val="ru-RU"/>
+        </w:rPr>
+      </w:pPr>
+      <w:r>
+        <w:rPr>
+          <w:lang w:val="ru-RU"/>
+        </w:rPr>
+        <w:t xml:space="preserve">На первых компьютерах приходилось программировать двоичными машинными кодами. Однако программировать таким образом – достаточно трудоемкая и сложная задача. Для упрощения этой задачи стали появляться языки программирования низкого уровня, которые позволяли задавать машинные команды в более понятном для человека виде. </w:t>
+      </w:r>
+    </w:p>
+    <w:p>
+      <w:pPr>
+        <w:pStyle w:val="a4"/>
+        <w:rPr>
+          <w:lang w:val="ru-RU"/>
+        </w:rPr>
+      </w:pPr>
+      <w:r>
+        <w:rPr>
+          <w:lang w:val="ru-RU"/>
+        </w:rPr>
+        <w:t xml:space="preserve">Язык программирования предназначен для написания компьютерных про-грамм, которые представляют собой набор правил, позволяющих компьютеру выполнить тот или иной вычислительный процесс, организовать управление раз-личными объектами, и т. п. Язык программирования отличается от естественных языков тем, что предназначен для управления электронно-вычислительными </w:t>
+      </w:r>
+      <w:proofErr w:type="spellStart"/>
+      <w:r>
+        <w:rPr>
+          <w:lang w:val="ru-RU"/>
+        </w:rPr>
+        <w:t>ма</w:t>
+      </w:r>
+      <w:proofErr w:type="spellEnd"/>
+      <w:r>
+        <w:rPr>
+          <w:lang w:val="ru-RU"/>
+        </w:rPr>
+        <w:t>-шинами, в то время как естественные языки используются, прежде всего, для общения людей между собой. Большинство языков программирования использует специальные конструкции для определения и манипулирования структурами данных и управления процессом вычислений.</w:t>
+      </w:r>
+    </w:p>
+    <w:p>
+      <w:pPr>
+        <w:pStyle w:val="a4"/>
+        <w:rPr>
+          <w:lang w:val="ru-RU"/>
+        </w:rPr>
+      </w:pPr>
+      <w:r>
+        <w:rPr>
+          <w:lang w:val="ru-RU"/>
+        </w:rPr>
+        <w:t xml:space="preserve">Языки низкого уровня, как правило, используют для написания </w:t>
+      </w:r>
+      <w:proofErr w:type="spellStart"/>
+      <w:proofErr w:type="gramStart"/>
+      <w:r>
+        <w:rPr>
+          <w:lang w:val="ru-RU"/>
+        </w:rPr>
+        <w:t>неболь-ших</w:t>
+      </w:r>
+      <w:proofErr w:type="spellEnd"/>
+      <w:proofErr w:type="gramEnd"/>
+      <w:r>
+        <w:rPr>
+          <w:lang w:val="ru-RU"/>
+        </w:rPr>
+        <w:t xml:space="preserve"> системных программ, драйверов устройств, модулей стыков с нестандарт-</w:t>
+      </w:r>
+      <w:proofErr w:type="spellStart"/>
+      <w:r>
+        <w:rPr>
+          <w:lang w:val="ru-RU"/>
+        </w:rPr>
+        <w:t>ным</w:t>
+      </w:r>
+      <w:proofErr w:type="spellEnd"/>
+      <w:r>
+        <w:rPr>
+          <w:lang w:val="ru-RU"/>
+        </w:rPr>
+        <w:t xml:space="preserve"> оборудованием, программирование специализированных </w:t>
+      </w:r>
+      <w:proofErr w:type="spellStart"/>
+      <w:r>
+        <w:rPr>
+          <w:lang w:val="ru-RU"/>
+        </w:rPr>
+        <w:t>микропроцессо</w:t>
+      </w:r>
+      <w:proofErr w:type="spellEnd"/>
+      <w:r>
+        <w:rPr>
+          <w:lang w:val="ru-RU"/>
+        </w:rPr>
+        <w:t>-ров, когда важнейшими требованиями являются компактность, быстродействие и возможность прямого доступа к аппаратным ресурсам.</w:t>
+      </w:r>
+    </w:p>
+    <w:p>
+      <w:pPr>
+        <w:pStyle w:val="a4"/>
+        <w:rPr>
+          <w:lang w:val="ru-RU"/>
+        </w:rPr>
+      </w:pPr>
+      <w:r>
+        <w:rPr>
+          <w:lang w:val="ru-RU"/>
+        </w:rPr>
+        <w:lastRenderedPageBreak/>
+        <w:t>Программист, создающий алгоритм для компьютера на языке низкого уровня, обращаются непосредственно к ресурсам компьютера: процессору, памяти, периферийным устройствам. Это обеспечивает высокую скорость работы программ, поскольку, в отличие от высокоуровневых, в низкоуровневых языках отсутствуют скрытые фрагменты кода, добавляемые автоматически компилятором во время преобразования исходного текста в бинарный код.</w:t>
+      </w:r>
+    </w:p>
+    <w:p>
+      <w:pPr>
+        <w:pStyle w:val="a4"/>
+        <w:rPr>
+          <w:lang w:val="ru-RU"/>
+        </w:rPr>
+      </w:pPr>
+      <w:r>
+        <w:rPr>
+          <w:lang w:val="ru-RU"/>
+        </w:rPr>
+        <w:t xml:space="preserve">В ходе развития программирования возникла необходимость разработки новых, более совершенных языков программирования, которые бы были схожи с естественными языками и позволяли бы не работать напрямую с машинными </w:t>
+      </w:r>
+      <w:proofErr w:type="gramStart"/>
+      <w:r>
+        <w:rPr>
+          <w:lang w:val="ru-RU"/>
+        </w:rPr>
+        <w:t>ко-мандами</w:t>
+      </w:r>
+      <w:proofErr w:type="gramEnd"/>
+      <w:r>
+        <w:rPr>
+          <w:lang w:val="ru-RU"/>
+        </w:rPr>
+        <w:t xml:space="preserve">. Их стали называть языками высокого уровня. Языки высокого уровня ориентированы на описание алгоритмов, поэтому их называют </w:t>
+      </w:r>
+      <w:proofErr w:type="gramStart"/>
+      <w:r>
+        <w:rPr>
+          <w:lang w:val="ru-RU"/>
+        </w:rPr>
+        <w:t>алгоритмически-ми</w:t>
+      </w:r>
+      <w:proofErr w:type="gramEnd"/>
+      <w:r>
+        <w:rPr>
+          <w:lang w:val="ru-RU"/>
+        </w:rPr>
+        <w:t xml:space="preserve"> языками. Преимуществом таких языков является большая наглядность и </w:t>
+      </w:r>
+      <w:proofErr w:type="gramStart"/>
+      <w:r>
+        <w:rPr>
+          <w:lang w:val="ru-RU"/>
+        </w:rPr>
+        <w:t>не-зависимость</w:t>
+      </w:r>
+      <w:proofErr w:type="gramEnd"/>
+      <w:r>
+        <w:rPr>
+          <w:lang w:val="ru-RU"/>
+        </w:rPr>
+        <w:t xml:space="preserve"> от конкретного компьютера. Разрабатывать программы на таких языках гораздо проще и ошибок допускается меньше. Значительно сокращается время разработки программы, что особенно важно при работе над большими программными проектами.</w:t>
+      </w:r>
+    </w:p>
+    <w:p>
+      <w:pPr>
+        <w:pStyle w:val="a4"/>
+        <w:rPr>
+          <w:lang w:val="ru-RU"/>
+        </w:rPr>
+      </w:pPr>
+      <w:r>
+        <w:rPr>
+          <w:lang w:val="ru-RU"/>
+        </w:rPr>
+        <w:t>В рамках данного дипломного проекта планируется разработать мобильное приложение для обмена текстовыми</w:t>
+      </w:r>
+      <w:r>
+        <w:rPr>
+          <w:lang w:val="ru-RU"/>
+        </w:rPr>
+        <w:t xml:space="preserve"> и фото</w:t>
+      </w:r>
+      <w:r>
+        <w:rPr>
+          <w:lang w:val="ru-RU"/>
+        </w:rPr>
+        <w:t xml:space="preserve"> сообщениями</w:t>
+      </w:r>
+      <w:r>
+        <w:rPr>
+          <w:lang w:val="ru-RU"/>
+        </w:rPr>
+        <w:t>.</w:t>
+      </w:r>
+    </w:p>
+    <w:p>
+      <w:pPr>
+        <w:pStyle w:val="a4"/>
+        <w:rPr>
+          <w:lang w:val="ru-RU"/>
+        </w:rPr>
+      </w:pPr>
+      <w:r>
+        <w:rPr>
+          <w:lang w:val="ru-RU"/>
+        </w:rPr>
+        <w:t>Разрабатываемое приложение будет использоваться прикладным программистом как готовый шаблон с целью доработки и переработки приложения или каких-то отдельных методов, а также сможет использовать готовые алгоритмы работы с базой данных, отправки сообщений, авторизации и регистрации в своих проектах.</w:t>
+      </w:r>
+    </w:p>
+    <w:p>
+      <w:pPr>
+        <w:pStyle w:val="a4"/>
+        <w:rPr>
+          <w:lang w:val="ru-RU"/>
+        </w:rPr>
+      </w:pPr>
+      <w:r>
+        <w:rPr>
+          <w:lang w:val="ru-RU"/>
+        </w:rPr>
+        <w:t>Данная разработка даст возможность пользователю вести безопасное общение с людьми, а также использовать приложение как аналог другим мессенджерам</w:t>
+      </w:r>
+      <w:r>
+        <w:rPr>
+          <w:lang w:val="ru-RU"/>
+        </w:rPr>
+        <w:t xml:space="preserve"> с более простым и интуитивно понятным интерфейсом</w:t>
+      </w:r>
+      <w:r>
+        <w:rPr>
+          <w:lang w:val="ru-RU"/>
+        </w:rPr>
+        <w:t>.</w:t>
+      </w:r>
     </w:p>
     <w:p>
       <w:pPr>
@@ -87,8 +348,6 @@
       <w:pPr>
         <w:pStyle w:val="a4"/>
       </w:pPr>
-      <w:bookmarkStart w:id="4" w:name="_GoBack"/>
-      <w:bookmarkEnd w:id="4"/>
     </w:p>
     <w:p>
       <w:pPr>
@@ -126,6 +385,8 @@
       <w:pPr>
         <w:pStyle w:val="a4"/>
       </w:pPr>
+      <w:bookmarkStart w:id="4" w:name="_GoBack"/>
+      <w:bookmarkEnd w:id="4"/>
     </w:p>
     <w:p>
       <w:pPr>
@@ -164,6 +425,431 @@
           <w:lang w:val="ru-RU"/>
         </w:rPr>
       </w:pPr>
+      <w:r>
+        <w:rPr>
+          <w:lang w:val="ru-RU"/>
+        </w:rPr>
+        <w:t xml:space="preserve">Ключевым компонентом для создания визуального интерфейса в приложении </w:t>
+      </w:r>
+      <w:proofErr w:type="spellStart"/>
+      <w:r>
+        <w:rPr>
+          <w:lang w:val="ru-RU"/>
+        </w:rPr>
+        <w:t>Android</w:t>
+      </w:r>
+      <w:proofErr w:type="spellEnd"/>
+      <w:r>
+        <w:rPr>
+          <w:lang w:val="ru-RU"/>
+        </w:rPr>
+        <w:t xml:space="preserve"> является </w:t>
+      </w:r>
+      <w:r>
+        <w:t>A</w:t>
+      </w:r>
+      <w:proofErr w:type="spellStart"/>
+      <w:r>
+        <w:rPr>
+          <w:lang w:val="ru-RU"/>
+        </w:rPr>
+        <w:t>ctivit</w:t>
+      </w:r>
+      <w:proofErr w:type="spellEnd"/>
+      <w:r>
+        <w:t>y</w:t>
+      </w:r>
+      <w:r>
+        <w:rPr>
+          <w:lang w:val="ru-RU"/>
+        </w:rPr>
+        <w:t xml:space="preserve">. </w:t>
+      </w:r>
+      <w:r>
+        <w:t>Activity</w:t>
+      </w:r>
+      <w:r>
+        <w:rPr>
+          <w:lang w:val="ru-RU"/>
+        </w:rPr>
+        <w:t xml:space="preserve"> — это отдельный экран в </w:t>
+      </w:r>
+      <w:r>
+        <w:t>Android</w:t>
+      </w:r>
+      <w:r>
+        <w:rPr>
+          <w:lang w:val="ru-RU"/>
+        </w:rPr>
+        <w:t xml:space="preserve">. Это как окно в приложении для рабочего стола, или фрейм в программе на </w:t>
+      </w:r>
+      <w:r>
+        <w:t>Java</w:t>
+      </w:r>
+      <w:r>
+        <w:rPr>
+          <w:lang w:val="ru-RU"/>
+        </w:rPr>
+        <w:t xml:space="preserve">. </w:t>
+      </w:r>
+      <w:r>
+        <w:t>Activity</w:t>
+      </w:r>
+      <w:r>
+        <w:rPr>
+          <w:lang w:val="ru-RU"/>
+        </w:rPr>
+        <w:t xml:space="preserve"> позволяет разместить все компоненты пользовательского интерфейса или виджеты на этом экране.</w:t>
+      </w:r>
+    </w:p>
+    <w:p>
+      <w:pPr>
+        <w:pStyle w:val="a4"/>
+        <w:rPr>
+          <w:lang w:val="ru-RU"/>
+        </w:rPr>
+      </w:pPr>
+      <w:r>
+        <w:rPr>
+          <w:lang w:val="ru-RU"/>
+        </w:rPr>
+        <w:t xml:space="preserve">Приложение может иметь одну или несколько </w:t>
+      </w:r>
+      <w:r>
+        <w:t>A</w:t>
+      </w:r>
+      <w:proofErr w:type="spellStart"/>
+      <w:r>
+        <w:rPr>
+          <w:lang w:val="ru-RU"/>
+        </w:rPr>
+        <w:t>ctivity</w:t>
+      </w:r>
+      <w:proofErr w:type="spellEnd"/>
+      <w:r>
+        <w:rPr>
+          <w:lang w:val="ru-RU"/>
+        </w:rPr>
+        <w:t xml:space="preserve">. Например, при создании проекта с пустой </w:t>
+      </w:r>
+      <w:proofErr w:type="spellStart"/>
+      <w:r>
+        <w:rPr>
+          <w:lang w:val="ru-RU"/>
+        </w:rPr>
+        <w:t>Activity</w:t>
+      </w:r>
+      <w:proofErr w:type="spellEnd"/>
+      <w:r>
+        <w:rPr>
+          <w:lang w:val="ru-RU"/>
+        </w:rPr>
+        <w:t xml:space="preserve"> в проект по умолчанию добавляется один класс </w:t>
+      </w:r>
+      <w:proofErr w:type="spellStart"/>
+      <w:r>
+        <w:rPr>
+          <w:lang w:val="ru-RU"/>
+        </w:rPr>
+        <w:t>Activity</w:t>
+      </w:r>
+      <w:proofErr w:type="spellEnd"/>
+      <w:r>
+        <w:rPr>
+          <w:lang w:val="ru-RU"/>
+        </w:rPr>
+        <w:t xml:space="preserve"> - </w:t>
+      </w:r>
+      <w:proofErr w:type="spellStart"/>
+      <w:r>
+        <w:rPr>
+          <w:lang w:val="ru-RU"/>
+        </w:rPr>
+        <w:t>MainActivity</w:t>
+      </w:r>
+      <w:proofErr w:type="spellEnd"/>
+      <w:r>
+        <w:rPr>
+          <w:lang w:val="ru-RU"/>
+        </w:rPr>
+        <w:t>, с которого и начинается работа приложения</w:t>
+      </w:r>
+      <w:r>
+        <w:rPr>
+          <w:lang w:val="ru-RU"/>
+        </w:rPr>
+        <w:t>.</w:t>
+      </w:r>
+    </w:p>
+    <w:p>
+      <w:pPr>
+        <w:pStyle w:val="a4"/>
+        <w:rPr>
+          <w:lang w:val="ru-RU"/>
+        </w:rPr>
+      </w:pPr>
+      <w:r>
+        <w:rPr>
+          <w:lang w:val="ru-RU"/>
+        </w:rPr>
+        <w:t xml:space="preserve">Большинство пользовательских взаимодействий приводит к изменению действующей </w:t>
+      </w:r>
+      <w:proofErr w:type="spellStart"/>
+      <w:r>
+        <w:rPr>
+          <w:lang w:val="ru-RU"/>
+        </w:rPr>
+        <w:t>Activity</w:t>
+      </w:r>
+      <w:proofErr w:type="spellEnd"/>
+      <w:r>
+        <w:rPr>
+          <w:lang w:val="ru-RU"/>
+        </w:rPr>
+        <w:t>. Поэтому приложение м</w:t>
+      </w:r>
+      <w:r>
+        <w:rPr>
+          <w:lang w:val="ru-RU"/>
+        </w:rPr>
+        <w:t>ног</w:t>
+      </w:r>
+      <w:r>
+        <w:rPr>
+          <w:lang w:val="ru-RU"/>
+        </w:rPr>
+        <w:t xml:space="preserve">о раз переключается между </w:t>
+      </w:r>
+      <w:proofErr w:type="spellStart"/>
+      <w:r>
+        <w:rPr>
+          <w:lang w:val="ru-RU"/>
+        </w:rPr>
+        <w:t>Activity</w:t>
+      </w:r>
+      <w:proofErr w:type="spellEnd"/>
+      <w:r>
+        <w:rPr>
+          <w:lang w:val="ru-RU"/>
+        </w:rPr>
+        <w:t xml:space="preserve"> за свой жизненный цикл.</w:t>
+      </w:r>
+      <w:r>
+        <w:rPr>
+          <w:lang w:val="ru-RU"/>
+        </w:rPr>
+        <w:t xml:space="preserve"> </w:t>
+      </w:r>
+      <w:r>
+        <w:rPr>
+          <w:lang w:val="ru-RU"/>
+        </w:rPr>
+        <w:t xml:space="preserve">Необходимо связывать </w:t>
+      </w:r>
+      <w:proofErr w:type="spellStart"/>
+      <w:r>
+        <w:rPr>
+          <w:lang w:val="ru-RU"/>
+        </w:rPr>
+        <w:t>Activity</w:t>
+      </w:r>
+      <w:proofErr w:type="spellEnd"/>
+      <w:r>
+        <w:rPr>
+          <w:lang w:val="ru-RU"/>
+        </w:rPr>
+        <w:t xml:space="preserve"> друг с другом, если требуется чтобы одна </w:t>
+      </w:r>
+      <w:proofErr w:type="spellStart"/>
+      <w:r>
+        <w:rPr>
+          <w:lang w:val="ru-RU"/>
+        </w:rPr>
+        <w:t>Activity</w:t>
+      </w:r>
+      <w:proofErr w:type="spellEnd"/>
+      <w:r>
+        <w:rPr>
+          <w:lang w:val="ru-RU"/>
+        </w:rPr>
+        <w:t xml:space="preserve"> запускала другую.</w:t>
+      </w:r>
+    </w:p>
+    <w:p>
+      <w:pPr>
+        <w:pStyle w:val="a4"/>
+        <w:rPr>
+          <w:lang w:val="ru-RU"/>
+        </w:rPr>
+      </w:pPr>
+      <w:r>
+        <w:rPr>
+          <w:lang w:val="ru-RU"/>
+        </w:rPr>
+        <w:t>На рисунке 2.1 изображено представление клиентской части приложения в виде модульной схемы.</w:t>
+      </w:r>
+    </w:p>
+    <w:p>
+      <w:pPr>
+        <w:pStyle w:val="a7"/>
+      </w:pPr>
+      <w:r>
+        <w:rPr>
+          <w:noProof/>
+        </w:rPr>
+        <w:drawing>
+          <wp:inline distT="0" distB="0" distL="0" distR="0">
+            <wp:extent cx="5724000" cy="3262617"/>
+            <wp:effectExtent l="0" t="0" r="0" b="0"/>
+            <wp:docPr id="7" name="Рисунок 7"/>
+            <wp:cNvGraphicFramePr>
+              <a:graphicFrameLocks xmlns:a="http://schemas.openxmlformats.org/drawingml/2006/main" noChangeAspect="1"/>
+            </wp:cNvGraphicFramePr>
+            <a:graphic xmlns:a="http://schemas.openxmlformats.org/drawingml/2006/main">
+              <a:graphicData uri="http://schemas.openxmlformats.org/drawingml/2006/picture">
+                <pic:pic xmlns:pic="http://schemas.openxmlformats.org/drawingml/2006/picture">
+                  <pic:nvPicPr>
+                    <pic:cNvPr id="7" name="ФМС.jpg"/>
+                    <pic:cNvPicPr/>
+                  </pic:nvPicPr>
+                  <pic:blipFill>
+                    <a:blip r:embed="rId10">
+                      <a:extLst>
+                        <a:ext uri="{28A0092B-C50C-407E-A947-70E740481C1C}">
+                          <a14:useLocalDpi xmlns:a14="http://schemas.microsoft.com/office/drawing/2010/main" val="0"/>
+                        </a:ext>
+                      </a:extLst>
+                    </a:blip>
+                    <a:stretch>
+                      <a:fillRect/>
+                    </a:stretch>
+                  </pic:blipFill>
+                  <pic:spPr>
+                    <a:xfrm>
+                      <a:off x="0" y="0"/>
+                      <a:ext cx="5724000" cy="3262617"/>
+                    </a:xfrm>
+                    <a:prstGeom prst="rect">
+                      <a:avLst/>
+                    </a:prstGeom>
+                  </pic:spPr>
+                </pic:pic>
+              </a:graphicData>
+            </a:graphic>
+          </wp:inline>
+        </w:drawing>
+      </w:r>
+    </w:p>
+    <w:p>
+      <w:pPr>
+        <w:pStyle w:val="a7"/>
+      </w:pPr>
+      <w:r>
+        <w:t xml:space="preserve">Рисунок 2.1 – </w:t>
+      </w:r>
+      <w:r>
+        <w:t>Функционально-м</w:t>
+      </w:r>
+      <w:r>
+        <w:t>одульная схема клиентской части приложения</w:t>
+      </w:r>
+    </w:p>
+    <w:p>
+      <w:pPr>
+        <w:pStyle w:val="a4"/>
+        <w:rPr>
+          <w:lang w:val="ru-RU"/>
+        </w:rPr>
+      </w:pPr>
+      <w:r>
+        <w:rPr>
+          <w:lang w:val="ru-RU"/>
+        </w:rPr>
+        <w:lastRenderedPageBreak/>
+        <w:t>В состав модульной схемы включены следующие элементы:</w:t>
+      </w:r>
+    </w:p>
+    <w:p>
+      <w:pPr>
+        <w:pStyle w:val="a"/>
+        <w:rPr>
+          <w:lang w:val="ru-RU"/>
+        </w:rPr>
+      </w:pPr>
+      <w:r>
+        <w:rPr>
+          <w:lang w:val="ru-RU"/>
+        </w:rPr>
+        <w:t>о</w:t>
+      </w:r>
+      <w:r>
+        <w:rPr>
+          <w:lang w:val="ru-RU"/>
+        </w:rPr>
+        <w:t>кно регистрации;</w:t>
+      </w:r>
+    </w:p>
+    <w:p>
+      <w:pPr>
+        <w:pStyle w:val="a"/>
+        <w:rPr>
+          <w:lang w:val="ru-RU"/>
+        </w:rPr>
+      </w:pPr>
+      <w:r>
+        <w:rPr>
+          <w:lang w:val="ru-RU"/>
+        </w:rPr>
+        <w:t>окно авторизации;</w:t>
+      </w:r>
+    </w:p>
+    <w:p>
+      <w:pPr>
+        <w:pStyle w:val="a"/>
+        <w:rPr>
+          <w:lang w:val="ru-RU"/>
+        </w:rPr>
+      </w:pPr>
+      <w:r>
+        <w:rPr>
+          <w:lang w:val="ru-RU"/>
+        </w:rPr>
+        <w:t>главное окно приложения, для просмотра всех диалогов;</w:t>
+      </w:r>
+    </w:p>
+    <w:p>
+      <w:pPr>
+        <w:pStyle w:val="a"/>
+        <w:rPr>
+          <w:lang w:val="ru-RU"/>
+        </w:rPr>
+      </w:pPr>
+      <w:r>
+        <w:rPr>
+          <w:lang w:val="ru-RU"/>
+        </w:rPr>
+        <w:t>окно диалога с конкретным пользователем</w:t>
+      </w:r>
+      <w:r>
+        <w:rPr>
+          <w:lang w:val="ru-RU"/>
+        </w:rPr>
+        <w:t>;</w:t>
+      </w:r>
+    </w:p>
+    <w:p>
+      <w:pPr>
+        <w:pStyle w:val="a"/>
+        <w:rPr>
+          <w:lang w:val="ru-RU"/>
+        </w:rPr>
+      </w:pPr>
+      <w:r>
+        <w:rPr>
+          <w:lang w:val="ru-RU"/>
+        </w:rPr>
+        <w:t>окно выбора пользователя для создания диалога.</w:t>
+      </w:r>
     </w:p>
     <w:p>
       <w:pPr>
@@ -12510,25 +13196,7 @@
             <w:rPr>
               <w:rFonts w:ascii="Cambria Math"/>
             </w:rPr>
-            <m:t>42 984</m:t>
-          </m:r>
-          <m:r>
-            <m:rPr>
-              <m:nor/>
-            </m:rPr>
-            <w:rPr>
-              <w:rFonts w:ascii="Cambria Math"/>
-            </w:rPr>
-            <m:t>,</m:t>
-          </m:r>
-          <m:r>
-            <m:rPr>
-              <m:nor/>
-            </m:rPr>
-            <w:rPr>
-              <w:rFonts w:ascii="Cambria Math"/>
-            </w:rPr>
-            <m:t>35</m:t>
+            <m:t>42 984,35</m:t>
           </m:r>
           <m:r>
             <m:rPr>
@@ -13013,25 +13681,7 @@
           <w:rPr>
             <w:rFonts w:ascii="Cambria Math"/>
           </w:rPr>
-          <m:t>42 984</m:t>
-        </m:r>
-        <m:r>
-          <m:rPr>
-            <m:nor/>
-          </m:rPr>
-          <w:rPr>
-            <w:rFonts w:ascii="Cambria Math"/>
-          </w:rPr>
-          <m:t>,</m:t>
-        </m:r>
-        <m:r>
-          <m:rPr>
-            <m:nor/>
-          </m:rPr>
-          <w:rPr>
-            <w:rFonts w:ascii="Cambria Math"/>
-          </w:rPr>
-          <m:t>35</m:t>
+          <m:t>42 984,35</m:t>
         </m:r>
         <m:r>
           <m:rPr>
@@ -13601,25 +14251,7 @@
           <w:rPr>
             <w:rFonts w:ascii="Cambria Math"/>
           </w:rPr>
-          <m:t>42 984</m:t>
-        </m:r>
-        <m:r>
-          <m:rPr>
-            <m:nor/>
-          </m:rPr>
-          <w:rPr>
-            <w:rFonts w:ascii="Cambria Math"/>
-          </w:rPr>
-          <m:t>,</m:t>
-        </m:r>
-        <m:r>
-          <m:rPr>
-            <m:nor/>
-          </m:rPr>
-          <w:rPr>
-            <w:rFonts w:ascii="Cambria Math"/>
-          </w:rPr>
-          <m:t>35</m:t>
+          <m:t>42 984,35</m:t>
         </m:r>
         <m:r>
           <m:rPr>
@@ -14652,7 +15284,7 @@
                     </pic:cNvPicPr>
                   </pic:nvPicPr>
                   <pic:blipFill>
-                    <a:blip r:embed="rId10">
+                    <a:blip r:embed="rId11">
                       <a:extLst>
                         <a:ext uri="{28A0092B-C50C-407E-A947-70E740481C1C}">
                           <a14:useLocalDpi xmlns:a14="http://schemas.microsoft.com/office/drawing/2010/main" val="0"/>
@@ -14982,7 +15614,7 @@
           <w:lang w:val="ru-RU"/>
         </w:rPr>
       </w:pPr>
-      <w:hyperlink r:id="rId11" w:history="1">
+      <w:hyperlink r:id="rId12" w:history="1">
         <w:r>
           <w:rPr>
             <w:rStyle w:val="af0"/>
@@ -15021,8 +15653,8 @@
       </w:pPr>
     </w:p>
     <w:sectPr>
-      <w:headerReference w:type="default" r:id="rId12"/>
-      <w:footerReference w:type="default" r:id="rId13"/>
+      <w:headerReference w:type="default" r:id="rId13"/>
+      <w:footerReference w:type="default" r:id="rId14"/>
       <w:pgSz w:w="11906" w:h="16838" w:code="9"/>
       <w:pgMar w:top="851" w:right="442" w:bottom="1418" w:left="1134" w:header="57" w:footer="113" w:gutter="0"/>
       <w:pgNumType w:start="3"/>
@@ -15670,7 +16302,7 @@
               <w:sz w:val="20"/>
               <w:szCs w:val="20"/>
             </w:rPr>
-            <w:t>Мобильный чат</w:t>
+            <w:t>Разработка мобильного приложения для обмена текстовыми сообщениями</w:t>
           </w:r>
         </w:p>
       </w:tc>
@@ -16532,7 +17164,17 @@
               <w:sz w:val="32"/>
               <w:szCs w:val="32"/>
             </w:rPr>
-            <w:t>КП.0902.07.000000.00 ПЗ</w:t>
+            <w:t>Д</w:t>
+          </w:r>
+          <w:r>
+            <w:rPr>
+              <w:rFonts w:ascii="Arial Narrow" w:hAnsi="Arial Narrow"/>
+              <w:i/>
+              <w:caps/>
+              <w:sz w:val="32"/>
+              <w:szCs w:val="32"/>
+            </w:rPr>
+            <w:t>П.0902.07.000000.00 ПЗ</w:t>
           </w:r>
         </w:p>
       </w:tc>
@@ -16973,7 +17615,7 @@
             </wp:anchor>
           </w:drawing>
         </mc:Choice>
-        <mc:Fallback xmlns:w16cex="http://schemas.microsoft.com/office/word/2018/wordml/cex" xmlns:w16="http://schemas.microsoft.com/office/word/2018/wordml" xmlns:w16sdtdh="http://schemas.microsoft.com/office/word/2020/wordml/sdtdatahash">
+        <mc:Fallback xmlns:w16sdtdh="http://schemas.microsoft.com/office/word/2020/wordml/sdtdatahash" xmlns:w16="http://schemas.microsoft.com/office/word/2018/wordml" xmlns:w16cex="http://schemas.microsoft.com/office/word/2018/wordml/cex">
           <w:pict>
             <v:line w14:anchorId="10A135C0" id="Line 2" o:spid="_x0000_s1026" style="position:absolute;z-index:251656192;visibility:visible;mso-wrap-style:square;mso-width-percent:0;mso-height-percent:0;mso-wrap-distance-left:9pt;mso-wrap-distance-top:0;mso-wrap-distance-right:9pt;mso-wrap-distance-bottom:0;mso-position-horizontal:absolute;mso-position-horizontal-relative:text;mso-position-vertical:absolute;mso-position-vertical-relative:text;mso-width-percent:0;mso-height-percent:0;mso-width-relative:page;mso-height-relative:page" from="515.7pt,11.8pt" to="515.7pt,818.8pt" o:gfxdata="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" strokeweight="2pt"/>
           </w:pict>
@@ -17046,7 +17688,7 @@
             </wp:anchor>
           </w:drawing>
         </mc:Choice>
-        <mc:Fallback xmlns:w16cex="http://schemas.microsoft.com/office/word/2018/wordml/cex" xmlns:w16="http://schemas.microsoft.com/office/word/2018/wordml" xmlns:w16sdtdh="http://schemas.microsoft.com/office/word/2020/wordml/sdtdatahash">
+        <mc:Fallback xmlns:w16sdtdh="http://schemas.microsoft.com/office/word/2020/wordml/sdtdatahash" xmlns:w16="http://schemas.microsoft.com/office/word/2018/wordml" xmlns:w16cex="http://schemas.microsoft.com/office/word/2018/wordml/cex">
           <w:pict>
             <v:line w14:anchorId="27FED0B0" id="Line 1" o:spid="_x0000_s1026" style="position:absolute;z-index:251655168;visibility:visible;mso-wrap-style:square;mso-width-percent:0;mso-height-percent:0;mso-wrap-distance-left:9pt;mso-wrap-distance-top:0;mso-wrap-distance-right:9pt;mso-wrap-distance-bottom:0;mso-position-horizontal:absolute;mso-position-horizontal-relative:text;mso-position-vertical:absolute;mso-position-vertical-relative:text;mso-width-percent:0;mso-height-percent:0;mso-width-relative:page;mso-height-relative:page" from="-.3pt,11.8pt" to="-.3pt,819.35pt" o:gfxdata="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" strokeweight="2pt"/>
           </w:pict>
@@ -17119,7 +17761,7 @@
             </wp:anchor>
           </w:drawing>
         </mc:Choice>
-        <mc:Fallback xmlns:w16cex="http://schemas.microsoft.com/office/word/2018/wordml/cex" xmlns:w16="http://schemas.microsoft.com/office/word/2018/wordml" xmlns:w16sdtdh="http://schemas.microsoft.com/office/word/2020/wordml/sdtdatahash">
+        <mc:Fallback xmlns:w16sdtdh="http://schemas.microsoft.com/office/word/2020/wordml/sdtdatahash" xmlns:w16="http://schemas.microsoft.com/office/word/2018/wordml" xmlns:w16cex="http://schemas.microsoft.com/office/word/2018/wordml/cex">
           <w:pict>
             <v:line w14:anchorId="24064143" id="Line 3" o:spid="_x0000_s1026" style="position:absolute;z-index:251657216;visibility:visible;mso-wrap-style:square;mso-width-percent:0;mso-height-percent:0;mso-wrap-distance-left:9pt;mso-wrap-distance-top:0;mso-wrap-distance-right:9pt;mso-wrap-distance-bottom:0;mso-position-horizontal:absolute;mso-position-horizontal-relative:text;mso-position-vertical:absolute;mso-position-vertical-relative:text;mso-width-percent:0;mso-height-percent:0;mso-width-relative:page;mso-height-relative:page" from="-.3pt,12.85pt" to="515.7pt,12.85pt" o:gfxdata="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" strokeweight="2pt"/>
           </w:pict>
@@ -17199,7 +17841,7 @@
             </wp:anchor>
           </w:drawing>
         </mc:Choice>
-        <mc:Fallback xmlns:w16cex="http://schemas.microsoft.com/office/word/2018/wordml/cex" xmlns:w16="http://schemas.microsoft.com/office/word/2018/wordml" xmlns:w16sdtdh="http://schemas.microsoft.com/office/word/2020/wordml/sdtdatahash">
+        <mc:Fallback xmlns:w16sdtdh="http://schemas.microsoft.com/office/word/2020/wordml/sdtdatahash" xmlns:w16="http://schemas.microsoft.com/office/word/2018/wordml" xmlns:w16cex="http://schemas.microsoft.com/office/word/2018/wordml/cex">
           <w:pict>
             <v:line w14:anchorId="03FCB83B" id="Line 6" o:spid="_x0000_s1026" style="position:absolute;z-index:251659264;visibility:visible;mso-wrap-style:square;mso-width-percent:0;mso-height-percent:0;mso-wrap-distance-left:9pt;mso-wrap-distance-top:0;mso-wrap-distance-right:9pt;mso-wrap-distance-bottom:0;mso-position-horizontal:absolute;mso-position-horizontal-relative:text;mso-position-vertical:absolute;mso-position-vertical-relative:text;mso-width-percent:0;mso-height-percent:0;mso-width-relative:page;mso-height-relative:page" from="515.7pt,11.5pt" to="515.7pt,818.8pt" o:gfxdata="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" strokeweight="2pt"/>
           </w:pict>
@@ -17272,7 +17914,7 @@
             </wp:anchor>
           </w:drawing>
         </mc:Choice>
-        <mc:Fallback xmlns:w16cex="http://schemas.microsoft.com/office/word/2018/wordml/cex" xmlns:w16="http://schemas.microsoft.com/office/word/2018/wordml" xmlns:w16sdtdh="http://schemas.microsoft.com/office/word/2020/wordml/sdtdatahash">
+        <mc:Fallback xmlns:w16sdtdh="http://schemas.microsoft.com/office/word/2020/wordml/sdtdatahash" xmlns:w16="http://schemas.microsoft.com/office/word/2018/wordml" xmlns:w16cex="http://schemas.microsoft.com/office/word/2018/wordml/cex">
           <w:pict>
             <v:line w14:anchorId="65F058C6" id="Line 5" o:spid="_x0000_s1026" style="position:absolute;z-index:251658240;visibility:visible;mso-wrap-style:square;mso-width-percent:0;mso-height-percent:0;mso-wrap-distance-left:9pt;mso-wrap-distance-top:0;mso-wrap-distance-right:9pt;mso-wrap-distance-bottom:0;mso-position-horizontal:absolute;mso-position-horizontal-relative:text;mso-position-vertical:absolute;mso-position-vertical-relative:text;mso-width-percent:0;mso-height-percent:0;mso-width-relative:page;mso-height-relative:page" from="-.3pt,11.8pt" to="-.3pt,819.35pt" o:gfxdata="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" strokeweight="2pt"/>
           </w:pict>
@@ -17345,7 +17987,7 @@
             </wp:anchor>
           </w:drawing>
         </mc:Choice>
-        <mc:Fallback xmlns:w16cex="http://schemas.microsoft.com/office/word/2018/wordml/cex" xmlns:w16="http://schemas.microsoft.com/office/word/2018/wordml" xmlns:w16sdtdh="http://schemas.microsoft.com/office/word/2020/wordml/sdtdatahash">
+        <mc:Fallback xmlns:w16sdtdh="http://schemas.microsoft.com/office/word/2020/wordml/sdtdatahash" xmlns:w16="http://schemas.microsoft.com/office/word/2018/wordml" xmlns:w16cex="http://schemas.microsoft.com/office/word/2018/wordml/cex">
           <w:pict>
             <v:line w14:anchorId="10D52A1D" id="Line 7" o:spid="_x0000_s1026" style="position:absolute;z-index:251660288;visibility:visible;mso-wrap-style:square;mso-width-percent:0;mso-height-percent:0;mso-wrap-distance-left:9pt;mso-wrap-distance-top:0;mso-wrap-distance-right:9pt;mso-wrap-distance-bottom:0;mso-position-horizontal:absolute;mso-position-horizontal-relative:text;mso-position-vertical:absolute;mso-position-vertical-relative:text;mso-width-percent:0;mso-height-percent:0;mso-width-relative:page;mso-height-relative:page" from="-.3pt,12.85pt" to="515.7pt,12.85pt" o:gfxdata="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" strokeweight="2pt"/>
           </w:pict>
@@ -20012,7 +20654,7 @@
 </file>
 
 <file path=customXml/itemProps1.xml><?xml version="1.0" encoding="utf-8"?>
-<ds:datastoreItem xmlns:ds="http://schemas.openxmlformats.org/officeDocument/2006/customXml" ds:itemID="{2B0971E7-646C-449D-A14C-FDC92BB29D5B}">
+<ds:datastoreItem xmlns:ds="http://schemas.openxmlformats.org/officeDocument/2006/customXml" ds:itemID="{77E202A0-BB5C-4C17-A555-53792AFA506A}">
   <ds:schemaRefs>
     <ds:schemaRef ds:uri="http://schemas.openxmlformats.org/officeDocument/2006/bibliography"/>
   </ds:schemaRefs>

</xml_diff>

<commit_message>
pz changes and search user by name
</commit_message>
<xml_diff>
--- a/ПЗ/Диплом.docx
+++ b/ПЗ/Диплом.docx
@@ -347,7 +347,42 @@
     <w:p>
       <w:pPr>
         <w:pStyle w:val="a4"/>
-      </w:pPr>
+        <w:rPr>
+          <w:lang w:val="ru-RU"/>
+        </w:rPr>
+      </w:pPr>
+      <w:r>
+        <w:rPr>
+          <w:lang w:val="ru-RU"/>
+        </w:rPr>
+        <w:t xml:space="preserve">Темой дипломного проекта является </w:t>
+      </w:r>
+      <w:r>
+        <w:rPr>
+          <w:lang w:val="ru-RU"/>
+        </w:rPr>
+        <w:t>«Разработка мобильного приложения для обмена текстовыми сообщениями».</w:t>
+      </w:r>
+      <w:r>
+        <w:rPr>
+          <w:lang w:val="ru-RU"/>
+        </w:rPr>
+        <w:t xml:space="preserve"> Основной задачей является разработать мобильное приложение со следующим функционалом: регистрация и </w:t>
+      </w:r>
+      <w:proofErr w:type="gramStart"/>
+      <w:r>
+        <w:rPr>
+          <w:lang w:val="ru-RU"/>
+        </w:rPr>
+        <w:t>авторизация  пользователя</w:t>
+      </w:r>
+      <w:proofErr w:type="gramEnd"/>
+      <w:r>
+        <w:rPr>
+          <w:lang w:val="ru-RU"/>
+        </w:rPr>
+        <w:t xml:space="preserve">, поиск пользователя, создание диалога, отправка сообщения, отслеживание онлайн-статуса пользователя. </w:t>
+      </w:r>
     </w:p>
     <w:p>
       <w:pPr>
@@ -385,8 +420,6 @@
       <w:pPr>
         <w:pStyle w:val="a4"/>
       </w:pPr>
-      <w:bookmarkStart w:id="4" w:name="_GoBack"/>
-      <w:bookmarkEnd w:id="4"/>
     </w:p>
     <w:p>
       <w:pPr>
@@ -395,7 +428,7 @@
       <w:r>
         <w:br w:type="page"/>
       </w:r>
-      <w:bookmarkStart w:id="5" w:name="_Toc88900005"/>
+      <w:bookmarkStart w:id="4" w:name="_Toc88900005"/>
       <w:r>
         <w:lastRenderedPageBreak/>
         <w:t xml:space="preserve">2 </w:t>
@@ -403,17 +436,17 @@
       <w:r>
         <w:t>Конструкторский раздел</w:t>
       </w:r>
+      <w:bookmarkEnd w:id="4"/>
+    </w:p>
+    <w:p>
+      <w:pPr>
+        <w:pStyle w:val="ab"/>
+      </w:pPr>
+      <w:bookmarkStart w:id="5" w:name="_Toc88900006"/>
+      <w:r>
+        <w:t xml:space="preserve">2.1 </w:t>
+      </w:r>
       <w:bookmarkEnd w:id="5"/>
-    </w:p>
-    <w:p>
-      <w:pPr>
-        <w:pStyle w:val="ab"/>
-      </w:pPr>
-      <w:bookmarkStart w:id="6" w:name="_Toc88900006"/>
-      <w:r>
-        <w:t xml:space="preserve">2.1 </w:t>
-      </w:r>
-      <w:bookmarkEnd w:id="6"/>
       <w:r>
         <w:t>Разработка функционально-модульной схемы мобильного приложения</w:t>
       </w:r>
@@ -572,13 +605,7 @@
         <w:rPr>
           <w:lang w:val="ru-RU"/>
         </w:rPr>
-        <w:t>, с которого и начинается работа приложения</w:t>
-      </w:r>
-      <w:r>
-        <w:rPr>
-          <w:lang w:val="ru-RU"/>
-        </w:rPr>
-        <w:t>.</w:t>
+        <w:t>, с которого и начинается работа приложения.</w:t>
       </w:r>
     </w:p>
     <w:p>
@@ -632,19 +659,7 @@
         <w:rPr>
           <w:lang w:val="ru-RU"/>
         </w:rPr>
-        <w:t xml:space="preserve"> за свой жизненный цикл.</w:t>
-      </w:r>
-      <w:r>
-        <w:rPr>
-          <w:lang w:val="ru-RU"/>
-        </w:rPr>
-        <w:t xml:space="preserve"> </w:t>
-      </w:r>
-      <w:r>
-        <w:rPr>
-          <w:lang w:val="ru-RU"/>
-        </w:rPr>
-        <w:t xml:space="preserve">Необходимо связывать </w:t>
+        <w:t xml:space="preserve"> за свой жизненный цикл. Необходимо связывать </w:t>
       </w:r>
       <w:proofErr w:type="spellStart"/>
       <w:r>
@@ -855,16 +870,40 @@
       <w:pPr>
         <w:pStyle w:val="ab"/>
       </w:pPr>
-      <w:bookmarkStart w:id="7" w:name="_Toc88900007"/>
+      <w:bookmarkStart w:id="6" w:name="_Toc88900007"/>
       <w:r>
         <w:t xml:space="preserve">2.2 </w:t>
       </w:r>
       <w:r>
         <w:t xml:space="preserve">Разработка </w:t>
       </w:r>
+      <w:bookmarkEnd w:id="6"/>
+      <w:r>
+        <w:t>графического интерфейса мобильного приложения</w:t>
+      </w:r>
+    </w:p>
+    <w:p>
+      <w:pPr>
+        <w:pStyle w:val="a4"/>
+        <w:rPr>
+          <w:lang w:val="ru-RU"/>
+        </w:rPr>
+      </w:pPr>
+    </w:p>
+    <w:p>
+      <w:pPr>
+        <w:pStyle w:val="ab"/>
+      </w:pPr>
+      <w:bookmarkStart w:id="7" w:name="_Toc88900008"/>
+      <w:r>
+        <w:t xml:space="preserve">2.3 </w:t>
+      </w:r>
+      <w:r>
+        <w:t xml:space="preserve">Разработка </w:t>
+      </w:r>
       <w:bookmarkEnd w:id="7"/>
       <w:r>
-        <w:t>графического интерфейса мобильного приложения</w:t>
+        <w:t>структур данных для обслуживания мобильного приложения</w:t>
       </w:r>
     </w:p>
     <w:p>
@@ -879,16 +918,13 @@
       <w:pPr>
         <w:pStyle w:val="ab"/>
       </w:pPr>
-      <w:bookmarkStart w:id="8" w:name="_Toc88900008"/>
-      <w:r>
-        <w:t xml:space="preserve">2.3 </w:t>
-      </w:r>
-      <w:r>
-        <w:t xml:space="preserve">Разработка </w:t>
+      <w:bookmarkStart w:id="8" w:name="_Toc88900009"/>
+      <w:r>
+        <w:t xml:space="preserve">2.4 </w:t>
       </w:r>
       <w:bookmarkEnd w:id="8"/>
       <w:r>
-        <w:t>структур данных для обслуживания мобильного приложения</w:t>
+        <w:t>Разработка алгоритмов и программного кода мобильного приложения</w:t>
       </w:r>
     </w:p>
     <w:p>
@@ -903,13 +939,8 @@
       <w:pPr>
         <w:pStyle w:val="ab"/>
       </w:pPr>
-      <w:bookmarkStart w:id="9" w:name="_Toc88900009"/>
-      <w:r>
-        <w:t xml:space="preserve">2.4 </w:t>
-      </w:r>
-      <w:bookmarkEnd w:id="9"/>
-      <w:r>
-        <w:t>Разработка алгоритмов и программного кода мобильного приложения</w:t>
+      <w:r>
+        <w:t>2.5 Разработка интерфейса для подключения к серверной части приложения</w:t>
       </w:r>
     </w:p>
     <w:p>
@@ -922,28 +953,12 @@
     </w:p>
     <w:p>
       <w:pPr>
-        <w:pStyle w:val="ab"/>
-      </w:pPr>
-      <w:r>
-        <w:t>2.5 Разработка интерфейса для подключения к серверной части приложения</w:t>
-      </w:r>
-    </w:p>
-    <w:p>
-      <w:pPr>
-        <w:pStyle w:val="a4"/>
-        <w:rPr>
-          <w:lang w:val="ru-RU"/>
-        </w:rPr>
-      </w:pPr>
-    </w:p>
-    <w:p>
-      <w:pPr>
         <w:pStyle w:val="aa"/>
       </w:pPr>
       <w:r>
         <w:br w:type="page"/>
       </w:r>
-      <w:bookmarkStart w:id="10" w:name="_Toc88900011"/>
+      <w:bookmarkStart w:id="9" w:name="_Toc88900011"/>
       <w:r>
         <w:lastRenderedPageBreak/>
         <w:t xml:space="preserve">3 </w:t>
@@ -951,22 +966,43 @@
       <w:r>
         <w:t>Технологический раздел</w:t>
       </w:r>
+      <w:bookmarkEnd w:id="9"/>
+    </w:p>
+    <w:p>
+      <w:pPr>
+        <w:pStyle w:val="ab"/>
+      </w:pPr>
+      <w:bookmarkStart w:id="10" w:name="_Toc88900012"/>
+      <w:r>
+        <w:t xml:space="preserve">3.1 </w:t>
+      </w:r>
+      <w:r>
+        <w:t xml:space="preserve">Отладка </w:t>
+      </w:r>
       <w:bookmarkEnd w:id="10"/>
+      <w:r>
+        <w:t>подпрограмм мобильного приложения</w:t>
+      </w:r>
+    </w:p>
+    <w:p>
+      <w:pPr>
+        <w:pStyle w:val="a4"/>
+        <w:rPr>
+          <w:lang w:val="ru-RU"/>
+        </w:rPr>
+      </w:pPr>
     </w:p>
     <w:p>
       <w:pPr>
         <w:pStyle w:val="ab"/>
       </w:pPr>
-      <w:bookmarkStart w:id="11" w:name="_Toc88900012"/>
-      <w:r>
-        <w:t xml:space="preserve">3.1 </w:t>
-      </w:r>
-      <w:r>
-        <w:t xml:space="preserve">Отладка </w:t>
+      <w:bookmarkStart w:id="11" w:name="_Toc88900013"/>
+      <w:r>
+        <w:t xml:space="preserve">3.2 </w:t>
       </w:r>
       <w:bookmarkEnd w:id="11"/>
       <w:r>
-        <w:t>подпрограмм мобильного приложения</w:t>
+        <w:t>Разработка инструкции по эксплуатации мобильного приложения</w:t>
       </w:r>
     </w:p>
     <w:p>
@@ -976,28 +1012,800 @@
           <w:lang w:val="ru-RU"/>
         </w:rPr>
       </w:pPr>
-    </w:p>
-    <w:p>
-      <w:pPr>
-        <w:pStyle w:val="ab"/>
-      </w:pPr>
-      <w:bookmarkStart w:id="12" w:name="_Toc88900013"/>
-      <w:r>
-        <w:t xml:space="preserve">3.2 </w:t>
-      </w:r>
-      <w:bookmarkEnd w:id="12"/>
-      <w:r>
-        <w:t>Разработка инструкции по эксплуатации мобильного приложения</w:t>
-      </w:r>
-    </w:p>
-    <w:p>
-      <w:pPr>
-        <w:pStyle w:val="aa"/>
-      </w:pPr>
-      <w:r>
+      <w:r>
+        <w:rPr>
+          <w:lang w:val="ru-RU"/>
+        </w:rPr>
+        <w:t xml:space="preserve">При запуске приложения </w:t>
+      </w:r>
+      <w:r>
+        <w:rPr>
+          <w:lang w:val="ru-RU"/>
+        </w:rPr>
+        <w:t xml:space="preserve">откроется окно авторизации. Пример окна авторизации представлен на рисунке </w:t>
+      </w:r>
+      <w:proofErr w:type="gramStart"/>
+      <w:r>
+        <w:rPr>
+          <w:lang w:val="ru-RU"/>
+        </w:rPr>
+        <w:t>3..</w:t>
+      </w:r>
+      <w:proofErr w:type="gramEnd"/>
+    </w:p>
+    <w:p>
+      <w:pPr>
+        <w:pStyle w:val="a7"/>
+        <w:rPr>
+          <w:lang w:val="en-US"/>
+        </w:rPr>
+      </w:pPr>
+      <w:r>
+        <w:rPr>
+          <w:noProof/>
+        </w:rPr>
+        <w:drawing>
+          <wp:inline distT="0" distB="0" distL="0" distR="0">
+            <wp:extent cx="2880000" cy="5120039"/>
+            <wp:effectExtent l="0" t="0" r="0" b="4445"/>
+            <wp:docPr id="19" name="Рисунок 19"/>
+            <wp:cNvGraphicFramePr>
+              <a:graphicFrameLocks xmlns:a="http://schemas.openxmlformats.org/drawingml/2006/main" noChangeAspect="1"/>
+            </wp:cNvGraphicFramePr>
+            <a:graphic xmlns:a="http://schemas.openxmlformats.org/drawingml/2006/main">
+              <a:graphicData uri="http://schemas.openxmlformats.org/drawingml/2006/picture">
+                <pic:pic xmlns:pic="http://schemas.openxmlformats.org/drawingml/2006/picture">
+                  <pic:nvPicPr>
+                    <pic:cNvPr id="19" name="Окно авторизации.jpg"/>
+                    <pic:cNvPicPr/>
+                  </pic:nvPicPr>
+                  <pic:blipFill>
+                    <a:blip r:embed="rId11" cstate="print">
+                      <a:extLst>
+                        <a:ext uri="{28A0092B-C50C-407E-A947-70E740481C1C}">
+                          <a14:useLocalDpi xmlns:a14="http://schemas.microsoft.com/office/drawing/2010/main" val="0"/>
+                        </a:ext>
+                      </a:extLst>
+                    </a:blip>
+                    <a:stretch>
+                      <a:fillRect/>
+                    </a:stretch>
+                  </pic:blipFill>
+                  <pic:spPr>
+                    <a:xfrm>
+                      <a:off x="0" y="0"/>
+                      <a:ext cx="2880000" cy="5120039"/>
+                    </a:xfrm>
+                    <a:prstGeom prst="rect">
+                      <a:avLst/>
+                    </a:prstGeom>
+                  </pic:spPr>
+                </pic:pic>
+              </a:graphicData>
+            </a:graphic>
+          </wp:inline>
+        </w:drawing>
+      </w:r>
+    </w:p>
+    <w:p>
+      <w:pPr>
+        <w:pStyle w:val="a7"/>
+      </w:pPr>
+      <w:r>
+        <w:t>Рисунок 3. – Окно авторизации пользователя</w:t>
+      </w:r>
+    </w:p>
+    <w:p>
+      <w:pPr>
+        <w:pStyle w:val="a4"/>
+        <w:rPr>
+          <w:lang w:val="ru-RU"/>
+        </w:rPr>
+      </w:pPr>
+      <w:r>
+        <w:rPr>
+          <w:lang w:val="ru-RU"/>
+        </w:rPr>
+        <w:lastRenderedPageBreak/>
+        <w:t xml:space="preserve">Чтобы войти в приложение, </w:t>
+      </w:r>
+      <w:r>
+        <w:rPr>
+          <w:lang w:val="ru-RU"/>
+        </w:rPr>
+        <w:t>от пользователя потребуется ввести почту и пароль от аккаунта.</w:t>
+      </w:r>
+      <w:r>
+        <w:rPr>
+          <w:lang w:val="ru-RU"/>
+        </w:rPr>
+        <w:t xml:space="preserve"> </w:t>
+      </w:r>
+      <w:r>
+        <w:rPr>
+          <w:lang w:val="ru-RU"/>
+        </w:rPr>
+        <w:t>На поле ввода почты написана валидация, то есть, при попытке ввести почту не по шаблону, появится ошибка, как это показано на рисунке 3.</w:t>
+      </w:r>
+    </w:p>
+    <w:p>
+      <w:pPr>
+        <w:pStyle w:val="a7"/>
+      </w:pPr>
+      <w:r>
+        <w:rPr>
+          <w:noProof/>
+        </w:rPr>
+        <w:drawing>
+          <wp:inline distT="0" distB="0" distL="0" distR="0">
+            <wp:extent cx="2880000" cy="5120039"/>
+            <wp:effectExtent l="0" t="0" r="0" b="4445"/>
+            <wp:docPr id="10" name="Рисунок 10"/>
+            <wp:cNvGraphicFramePr>
+              <a:graphicFrameLocks xmlns:a="http://schemas.openxmlformats.org/drawingml/2006/main" noChangeAspect="1"/>
+            </wp:cNvGraphicFramePr>
+            <a:graphic xmlns:a="http://schemas.openxmlformats.org/drawingml/2006/main">
+              <a:graphicData uri="http://schemas.openxmlformats.org/drawingml/2006/picture">
+                <pic:pic xmlns:pic="http://schemas.openxmlformats.org/drawingml/2006/picture">
+                  <pic:nvPicPr>
+                    <pic:cNvPr id="10" name="Ошибка валидации почты.jpg"/>
+                    <pic:cNvPicPr/>
+                  </pic:nvPicPr>
+                  <pic:blipFill>
+                    <a:blip r:embed="rId12" cstate="print">
+                      <a:extLst>
+                        <a:ext uri="{28A0092B-C50C-407E-A947-70E740481C1C}">
+                          <a14:useLocalDpi xmlns:a14="http://schemas.microsoft.com/office/drawing/2010/main" val="0"/>
+                        </a:ext>
+                      </a:extLst>
+                    </a:blip>
+                    <a:stretch>
+                      <a:fillRect/>
+                    </a:stretch>
+                  </pic:blipFill>
+                  <pic:spPr>
+                    <a:xfrm>
+                      <a:off x="0" y="0"/>
+                      <a:ext cx="2880000" cy="5120039"/>
+                    </a:xfrm>
+                    <a:prstGeom prst="rect">
+                      <a:avLst/>
+                    </a:prstGeom>
+                  </pic:spPr>
+                </pic:pic>
+              </a:graphicData>
+            </a:graphic>
+          </wp:inline>
+        </w:drawing>
+      </w:r>
+      <w:r>
+        <w:t xml:space="preserve"> </w:t>
+      </w:r>
+    </w:p>
+    <w:p>
+      <w:pPr>
+        <w:pStyle w:val="a7"/>
+      </w:pPr>
+      <w:r>
+        <w:t>Рисунок 3. – Пример работы валидации почты</w:t>
+      </w:r>
+    </w:p>
+    <w:p>
+      <w:pPr>
+        <w:pStyle w:val="a4"/>
+        <w:rPr>
+          <w:lang w:val="ru-RU"/>
+        </w:rPr>
+      </w:pPr>
+      <w:r>
+        <w:rPr>
+          <w:lang w:val="ru-RU"/>
+        </w:rPr>
+        <w:t xml:space="preserve">Если же пользователь ввел </w:t>
+      </w:r>
+      <w:r>
+        <w:rPr>
+          <w:lang w:val="ru-RU"/>
+        </w:rPr>
+        <w:t xml:space="preserve">правильные </w:t>
+      </w:r>
+      <w:r>
+        <w:rPr>
+          <w:lang w:val="ru-RU"/>
+        </w:rPr>
+        <w:t>данные, то</w:t>
+      </w:r>
+      <w:r>
+        <w:rPr>
+          <w:lang w:val="ru-RU"/>
+        </w:rPr>
+        <w:t xml:space="preserve"> при нажатии на кнопку </w:t>
+      </w:r>
+      <w:r>
+        <w:rPr>
+          <w:lang w:val="ru-RU"/>
+        </w:rPr>
+        <w:t>«</w:t>
+      </w:r>
+      <w:r>
+        <w:rPr>
+          <w:lang w:val="ru-RU"/>
+        </w:rPr>
+        <w:t>Войти</w:t>
+      </w:r>
+      <w:r>
+        <w:rPr>
+          <w:lang w:val="ru-RU"/>
+        </w:rPr>
+        <w:t>»</w:t>
+      </w:r>
+      <w:r>
+        <w:rPr>
+          <w:lang w:val="ru-RU"/>
+        </w:rPr>
+        <w:t xml:space="preserve"> осуществится вход в приложение.</w:t>
+      </w:r>
+      <w:r>
+        <w:rPr>
+          <w:lang w:val="ru-RU"/>
+        </w:rPr>
+        <w:t xml:space="preserve"> Пример окна авторизации представлен на рисунке </w:t>
+      </w:r>
+      <w:proofErr w:type="gramStart"/>
+      <w:r>
+        <w:rPr>
+          <w:lang w:val="ru-RU"/>
+        </w:rPr>
+        <w:t>3..</w:t>
+      </w:r>
+      <w:proofErr w:type="gramEnd"/>
+    </w:p>
+    <w:p>
+      <w:pPr>
+        <w:pStyle w:val="a7"/>
+      </w:pPr>
+      <w:r>
+        <w:rPr>
+          <w:noProof/>
+        </w:rPr>
+        <w:lastRenderedPageBreak/>
+        <w:drawing>
+          <wp:inline distT="0" distB="0" distL="0" distR="0">
+            <wp:extent cx="2880000" cy="5120039"/>
+            <wp:effectExtent l="0" t="0" r="0" b="4445"/>
+            <wp:docPr id="12" name="Рисунок 12"/>
+            <wp:cNvGraphicFramePr>
+              <a:graphicFrameLocks xmlns:a="http://schemas.openxmlformats.org/drawingml/2006/main" noChangeAspect="1"/>
+            </wp:cNvGraphicFramePr>
+            <a:graphic xmlns:a="http://schemas.openxmlformats.org/drawingml/2006/main">
+              <a:graphicData uri="http://schemas.openxmlformats.org/drawingml/2006/picture">
+                <pic:pic xmlns:pic="http://schemas.openxmlformats.org/drawingml/2006/picture">
+                  <pic:nvPicPr>
+                    <pic:cNvPr id="12" name="Главное окно приложения.jpg"/>
+                    <pic:cNvPicPr/>
+                  </pic:nvPicPr>
+                  <pic:blipFill>
+                    <a:blip r:embed="rId13" cstate="print">
+                      <a:extLst>
+                        <a:ext uri="{28A0092B-C50C-407E-A947-70E740481C1C}">
+                          <a14:useLocalDpi xmlns:a14="http://schemas.microsoft.com/office/drawing/2010/main" val="0"/>
+                        </a:ext>
+                      </a:extLst>
+                    </a:blip>
+                    <a:stretch>
+                      <a:fillRect/>
+                    </a:stretch>
+                  </pic:blipFill>
+                  <pic:spPr>
+                    <a:xfrm>
+                      <a:off x="0" y="0"/>
+                      <a:ext cx="2880000" cy="5120039"/>
+                    </a:xfrm>
+                    <a:prstGeom prst="rect">
+                      <a:avLst/>
+                    </a:prstGeom>
+                  </pic:spPr>
+                </pic:pic>
+              </a:graphicData>
+            </a:graphic>
+          </wp:inline>
+        </w:drawing>
+      </w:r>
+    </w:p>
+    <w:p>
+      <w:pPr>
+        <w:pStyle w:val="a7"/>
+      </w:pPr>
+      <w:r>
+        <w:t xml:space="preserve"> </w:t>
+      </w:r>
+      <w:r>
+        <w:t xml:space="preserve">Рисунок 3. – </w:t>
+      </w:r>
+      <w:r>
+        <w:t>Авторизация пользователя</w:t>
+      </w:r>
+    </w:p>
+    <w:p>
+      <w:pPr>
+        <w:pStyle w:val="a4"/>
+        <w:rPr>
+          <w:lang w:val="ru-RU"/>
+        </w:rPr>
+      </w:pPr>
+      <w:r>
+        <w:rPr>
+          <w:lang w:val="ru-RU"/>
+        </w:rPr>
+        <w:t xml:space="preserve">Если же пользователя с такими данными в системе нет, то необходимо перейти на окно регистрации путем нажатия на </w:t>
+      </w:r>
+      <w:r>
+        <w:rPr>
+          <w:lang w:val="ru-RU"/>
+        </w:rPr>
+        <w:t>«</w:t>
+      </w:r>
+      <w:r>
+        <w:rPr>
+          <w:lang w:val="ru-RU"/>
+        </w:rPr>
+        <w:t>Создать новый аккаунт</w:t>
+      </w:r>
+      <w:r>
+        <w:rPr>
+          <w:lang w:val="ru-RU"/>
+        </w:rPr>
+        <w:t>»</w:t>
+      </w:r>
+      <w:r>
+        <w:rPr>
+          <w:lang w:val="ru-RU"/>
+        </w:rPr>
+        <w:t xml:space="preserve">. После выполнения вышесказанных действий откроется окно регистрации, как показано на рисунке </w:t>
+      </w:r>
+      <w:proofErr w:type="gramStart"/>
+      <w:r>
+        <w:rPr>
+          <w:lang w:val="ru-RU"/>
+        </w:rPr>
+        <w:t>3..</w:t>
+      </w:r>
+      <w:proofErr w:type="gramEnd"/>
+    </w:p>
+    <w:p>
+      <w:pPr>
+        <w:pStyle w:val="a7"/>
+      </w:pPr>
+      <w:r>
+        <w:rPr>
+          <w:noProof/>
+        </w:rPr>
+        <w:lastRenderedPageBreak/>
+        <w:drawing>
+          <wp:inline distT="0" distB="0" distL="0" distR="0">
+            <wp:extent cx="2880000" cy="5116484"/>
+            <wp:effectExtent l="0" t="0" r="0" b="8255"/>
+            <wp:docPr id="16" name="Рисунок 16"/>
+            <wp:cNvGraphicFramePr>
+              <a:graphicFrameLocks xmlns:a="http://schemas.openxmlformats.org/drawingml/2006/main" noChangeAspect="1"/>
+            </wp:cNvGraphicFramePr>
+            <a:graphic xmlns:a="http://schemas.openxmlformats.org/drawingml/2006/main">
+              <a:graphicData uri="http://schemas.openxmlformats.org/drawingml/2006/picture">
+                <pic:pic xmlns:pic="http://schemas.openxmlformats.org/drawingml/2006/picture">
+                  <pic:nvPicPr>
+                    <pic:cNvPr id="0" name="Picture 7"/>
+                    <pic:cNvPicPr>
+                      <a:picLocks noChangeAspect="1" noChangeArrowheads="1"/>
+                    </pic:cNvPicPr>
+                  </pic:nvPicPr>
+                  <pic:blipFill>
+                    <a:blip r:embed="rId14" cstate="print">
+                      <a:extLst>
+                        <a:ext uri="{28A0092B-C50C-407E-A947-70E740481C1C}">
+                          <a14:useLocalDpi xmlns:a14="http://schemas.microsoft.com/office/drawing/2010/main" val="0"/>
+                        </a:ext>
+                      </a:extLst>
+                    </a:blip>
+                    <a:srcRect/>
+                    <a:stretch>
+                      <a:fillRect/>
+                    </a:stretch>
+                  </pic:blipFill>
+                  <pic:spPr bwMode="auto">
+                    <a:xfrm>
+                      <a:off x="0" y="0"/>
+                      <a:ext cx="2880000" cy="5116484"/>
+                    </a:xfrm>
+                    <a:prstGeom prst="rect">
+                      <a:avLst/>
+                    </a:prstGeom>
+                    <a:noFill/>
+                    <a:ln>
+                      <a:noFill/>
+                    </a:ln>
+                  </pic:spPr>
+                </pic:pic>
+              </a:graphicData>
+            </a:graphic>
+          </wp:inline>
+        </w:drawing>
+      </w:r>
+    </w:p>
+    <w:p>
+      <w:pPr>
+        <w:pStyle w:val="a7"/>
+      </w:pPr>
+      <w:r>
+        <w:t>Рисунок 3. – Окно регистрации пользователя</w:t>
+      </w:r>
+    </w:p>
+    <w:p>
+      <w:pPr>
+        <w:pStyle w:val="a4"/>
+        <w:rPr>
+          <w:lang w:val="ru-RU"/>
+        </w:rPr>
+      </w:pPr>
+      <w:r>
+        <w:rPr>
+          <w:lang w:val="ru-RU"/>
+        </w:rPr>
+        <w:t>В окне регистрации реализован выбор фотографии</w:t>
+      </w:r>
+      <w:r>
+        <w:rPr>
+          <w:lang w:val="ru-RU"/>
+        </w:rPr>
+        <w:t xml:space="preserve"> профиля</w:t>
+      </w:r>
+      <w:r>
+        <w:rPr>
+          <w:lang w:val="ru-RU"/>
+        </w:rPr>
+        <w:t xml:space="preserve"> из галереи</w:t>
+      </w:r>
+      <w:r>
+        <w:rPr>
+          <w:lang w:val="ru-RU"/>
+        </w:rPr>
+        <w:t xml:space="preserve">, а также валидатор на следующие поля: почта, пароль и подтверждение пароля. Поля пароль и подтверждение пароля обязательно должны совпадать, иначе появится ошибка регистрации, как показано на рисунке </w:t>
+      </w:r>
+      <w:proofErr w:type="gramStart"/>
+      <w:r>
+        <w:rPr>
+          <w:lang w:val="ru-RU"/>
+        </w:rPr>
+        <w:t>3..</w:t>
+      </w:r>
+      <w:proofErr w:type="gramEnd"/>
+    </w:p>
+    <w:p>
+      <w:pPr>
+        <w:pStyle w:val="a7"/>
+      </w:pPr>
+      <w:r>
+        <w:rPr>
+          <w:noProof/>
+        </w:rPr>
+        <w:lastRenderedPageBreak/>
+        <w:drawing>
+          <wp:inline distT="0" distB="0" distL="0" distR="0">
+            <wp:extent cx="2880000" cy="5120039"/>
+            <wp:effectExtent l="0" t="0" r="0" b="4445"/>
+            <wp:docPr id="17" name="Рисунок 17"/>
+            <wp:cNvGraphicFramePr>
+              <a:graphicFrameLocks xmlns:a="http://schemas.openxmlformats.org/drawingml/2006/main" noChangeAspect="1"/>
+            </wp:cNvGraphicFramePr>
+            <a:graphic xmlns:a="http://schemas.openxmlformats.org/drawingml/2006/main">
+              <a:graphicData uri="http://schemas.openxmlformats.org/drawingml/2006/picture">
+                <pic:pic xmlns:pic="http://schemas.openxmlformats.org/drawingml/2006/picture">
+                  <pic:nvPicPr>
+                    <pic:cNvPr id="17" name="Ошибка регистрации.jpg"/>
+                    <pic:cNvPicPr/>
+                  </pic:nvPicPr>
+                  <pic:blipFill>
+                    <a:blip r:embed="rId15" cstate="print">
+                      <a:extLst>
+                        <a:ext uri="{28A0092B-C50C-407E-A947-70E740481C1C}">
+                          <a14:useLocalDpi xmlns:a14="http://schemas.microsoft.com/office/drawing/2010/main" val="0"/>
+                        </a:ext>
+                      </a:extLst>
+                    </a:blip>
+                    <a:stretch>
+                      <a:fillRect/>
+                    </a:stretch>
+                  </pic:blipFill>
+                  <pic:spPr>
+                    <a:xfrm>
+                      <a:off x="0" y="0"/>
+                      <a:ext cx="2880000" cy="5120039"/>
+                    </a:xfrm>
+                    <a:prstGeom prst="rect">
+                      <a:avLst/>
+                    </a:prstGeom>
+                  </pic:spPr>
+                </pic:pic>
+              </a:graphicData>
+            </a:graphic>
+          </wp:inline>
+        </w:drawing>
+      </w:r>
+    </w:p>
+    <w:p>
+      <w:pPr>
+        <w:pStyle w:val="a7"/>
+      </w:pPr>
+      <w:r>
+        <w:t>Рисунок 3. – Ошибка регистрации</w:t>
+      </w:r>
+    </w:p>
+    <w:p>
+      <w:pPr>
+        <w:pStyle w:val="a4"/>
+        <w:rPr>
+          <w:lang w:val="ru-RU"/>
+        </w:rPr>
+      </w:pPr>
+      <w:r>
+        <w:rPr>
+          <w:lang w:val="ru-RU"/>
+        </w:rPr>
+        <w:t xml:space="preserve">После ввода валидных данных, чтобы зарегистрироваться в приложении необходимо нажать на кнопку </w:t>
+      </w:r>
+      <w:r>
+        <w:rPr>
+          <w:lang w:val="ru-RU"/>
+        </w:rPr>
+        <w:t>«</w:t>
+      </w:r>
+      <w:r>
+        <w:rPr>
+          <w:lang w:val="ru-RU"/>
+        </w:rPr>
+        <w:t>Зарегистрироваться</w:t>
+      </w:r>
+      <w:r>
+        <w:rPr>
+          <w:lang w:val="ru-RU"/>
+        </w:rPr>
+        <w:t>»</w:t>
+      </w:r>
+      <w:r>
+        <w:rPr>
+          <w:lang w:val="ru-RU"/>
+        </w:rPr>
+        <w:t xml:space="preserve">, как показано на рисунке </w:t>
+      </w:r>
+      <w:proofErr w:type="gramStart"/>
+      <w:r>
+        <w:rPr>
+          <w:lang w:val="ru-RU"/>
+        </w:rPr>
+        <w:t>3..</w:t>
+      </w:r>
+      <w:proofErr w:type="gramEnd"/>
+    </w:p>
+    <w:p>
+      <w:pPr>
+        <w:pStyle w:val="a7"/>
+      </w:pPr>
+      <w:r>
+        <w:rPr>
+          <w:noProof/>
+        </w:rPr>
+        <w:lastRenderedPageBreak/>
+        <w:drawing>
+          <wp:inline distT="0" distB="0" distL="0" distR="0">
+            <wp:extent cx="2880000" cy="5120039"/>
+            <wp:effectExtent l="0" t="0" r="0" b="4445"/>
+            <wp:docPr id="18" name="Рисунок 18"/>
+            <wp:cNvGraphicFramePr>
+              <a:graphicFrameLocks xmlns:a="http://schemas.openxmlformats.org/drawingml/2006/main" noChangeAspect="1"/>
+            </wp:cNvGraphicFramePr>
+            <a:graphic xmlns:a="http://schemas.openxmlformats.org/drawingml/2006/main">
+              <a:graphicData uri="http://schemas.openxmlformats.org/drawingml/2006/picture">
+                <pic:pic xmlns:pic="http://schemas.openxmlformats.org/drawingml/2006/picture">
+                  <pic:nvPicPr>
+                    <pic:cNvPr id="18" name="Регистрация.jpg"/>
+                    <pic:cNvPicPr/>
+                  </pic:nvPicPr>
+                  <pic:blipFill>
+                    <a:blip r:embed="rId16" cstate="print">
+                      <a:extLst>
+                        <a:ext uri="{28A0092B-C50C-407E-A947-70E740481C1C}">
+                          <a14:useLocalDpi xmlns:a14="http://schemas.microsoft.com/office/drawing/2010/main" val="0"/>
+                        </a:ext>
+                      </a:extLst>
+                    </a:blip>
+                    <a:stretch>
+                      <a:fillRect/>
+                    </a:stretch>
+                  </pic:blipFill>
+                  <pic:spPr>
+                    <a:xfrm>
+                      <a:off x="0" y="0"/>
+                      <a:ext cx="2880000" cy="5120039"/>
+                    </a:xfrm>
+                    <a:prstGeom prst="rect">
+                      <a:avLst/>
+                    </a:prstGeom>
+                  </pic:spPr>
+                </pic:pic>
+              </a:graphicData>
+            </a:graphic>
+          </wp:inline>
+        </w:drawing>
+      </w:r>
+    </w:p>
+    <w:p>
+      <w:pPr>
+        <w:pStyle w:val="a7"/>
+      </w:pPr>
+      <w:r>
+        <w:t>Рисунок 3. – Регистрация пользователя</w:t>
+      </w:r>
+    </w:p>
+    <w:p>
+      <w:pPr>
+        <w:pStyle w:val="a4"/>
+        <w:rPr>
+          <w:lang w:val="ru-RU"/>
+        </w:rPr>
+      </w:pPr>
+      <w:r>
+        <w:rPr>
+          <w:lang w:val="ru-RU"/>
+        </w:rPr>
+        <w:t>После входа</w:t>
+      </w:r>
+      <w:r>
+        <w:rPr>
+          <w:lang w:val="ru-RU"/>
+        </w:rPr>
+        <w:t>/регистрации</w:t>
+      </w:r>
+      <w:r>
+        <w:rPr>
+          <w:lang w:val="ru-RU"/>
+        </w:rPr>
+        <w:t xml:space="preserve"> в приложение откроется главное окно приложения. В верхней части расположены следующие элементы интерфейса: фото профиля пользователя, имя пользователя и кнопка выхода из аккаунта. В центре окна расположен такой элемент, как </w:t>
+      </w:r>
+      <w:proofErr w:type="spellStart"/>
+      <w:r>
+        <w:t>FrameLayout</w:t>
+      </w:r>
+      <w:proofErr w:type="spellEnd"/>
+      <w:r>
+        <w:rPr>
+          <w:lang w:val="ru-RU"/>
+        </w:rPr>
+        <w:t>, в котором показаны все диалоги пользователя. В нижней</w:t>
+      </w:r>
+      <w:r>
+        <w:rPr>
+          <w:lang w:val="ru-RU"/>
+        </w:rPr>
+        <w:t xml:space="preserve"> правой</w:t>
+      </w:r>
+      <w:r>
+        <w:rPr>
+          <w:lang w:val="ru-RU"/>
+        </w:rPr>
+        <w:t xml:space="preserve"> части окна </w:t>
+      </w:r>
+      <w:r>
+        <w:rPr>
+          <w:lang w:val="ru-RU"/>
+        </w:rPr>
+        <w:t>находится кнопка создания диалога.</w:t>
+      </w:r>
+      <w:r>
+        <w:rPr>
+          <w:lang w:val="ru-RU"/>
+        </w:rPr>
+        <w:t xml:space="preserve"> Пример главного окна приложения представлен на рисунке </w:t>
+      </w:r>
+      <w:proofErr w:type="gramStart"/>
+      <w:r>
+        <w:rPr>
+          <w:lang w:val="ru-RU"/>
+        </w:rPr>
+        <w:t>3..</w:t>
+      </w:r>
+      <w:proofErr w:type="gramEnd"/>
+    </w:p>
+    <w:p>
+      <w:pPr>
+        <w:pStyle w:val="a7"/>
+      </w:pPr>
+      <w:r>
+        <w:rPr>
+          <w:noProof/>
+        </w:rPr>
+        <w:lastRenderedPageBreak/>
+        <w:drawing>
+          <wp:inline distT="0" distB="0" distL="0" distR="0">
+            <wp:extent cx="2880000" cy="5120039"/>
+            <wp:effectExtent l="0" t="0" r="0" b="4445"/>
+            <wp:docPr id="13" name="Рисунок 13"/>
+            <wp:cNvGraphicFramePr>
+              <a:graphicFrameLocks xmlns:a="http://schemas.openxmlformats.org/drawingml/2006/main" noChangeAspect="1"/>
+            </wp:cNvGraphicFramePr>
+            <a:graphic xmlns:a="http://schemas.openxmlformats.org/drawingml/2006/main">
+              <a:graphicData uri="http://schemas.openxmlformats.org/drawingml/2006/picture">
+                <pic:pic xmlns:pic="http://schemas.openxmlformats.org/drawingml/2006/picture">
+                  <pic:nvPicPr>
+                    <pic:cNvPr id="13" name="Главное окно приложения.jpg"/>
+                    <pic:cNvPicPr/>
+                  </pic:nvPicPr>
+                  <pic:blipFill>
+                    <a:blip r:embed="rId17" cstate="print">
+                      <a:extLst>
+                        <a:ext uri="{28A0092B-C50C-407E-A947-70E740481C1C}">
+                          <a14:useLocalDpi xmlns:a14="http://schemas.microsoft.com/office/drawing/2010/main" val="0"/>
+                        </a:ext>
+                      </a:extLst>
+                    </a:blip>
+                    <a:stretch>
+                      <a:fillRect/>
+                    </a:stretch>
+                  </pic:blipFill>
+                  <pic:spPr>
+                    <a:xfrm>
+                      <a:off x="0" y="0"/>
+                      <a:ext cx="2880000" cy="5120039"/>
+                    </a:xfrm>
+                    <a:prstGeom prst="rect">
+                      <a:avLst/>
+                    </a:prstGeom>
+                  </pic:spPr>
+                </pic:pic>
+              </a:graphicData>
+            </a:graphic>
+          </wp:inline>
+        </w:drawing>
+      </w:r>
+    </w:p>
+    <w:p>
+      <w:pPr>
+        <w:pStyle w:val="a7"/>
+        <w:rPr>
+          <w:lang w:val="en-US"/>
+        </w:rPr>
+      </w:pPr>
+      <w:r>
+        <w:t>Рисунок 3. – Главное окно приложения</w:t>
+      </w:r>
+    </w:p>
+    <w:p>
+      <w:pPr>
+        <w:pStyle w:val="a7"/>
+      </w:pPr>
+    </w:p>
+    <w:p>
+      <w:pPr>
+        <w:pStyle w:val="a4"/>
+      </w:pPr>
+    </w:p>
+    <w:p>
+      <w:pPr>
+        <w:pStyle w:val="a7"/>
+      </w:pPr>
+    </w:p>
+    <w:p>
+      <w:pPr>
+        <w:pStyle w:val="a4"/>
+        <w:rPr>
+          <w:lang w:val="ru-RU"/>
+        </w:rPr>
+      </w:pPr>
+      <w:r>
+        <w:rPr>
+          <w:lang w:val="ru-RU"/>
+        </w:rPr>
         <w:br w:type="page"/>
       </w:r>
-      <w:bookmarkStart w:id="13" w:name="_Toc88900015"/>
+      <w:bookmarkStart w:id="12" w:name="_Toc88900015"/>
     </w:p>
     <w:p>
       <w:pPr>
@@ -14753,6 +15561,8 @@
           </w:rPr>
           <m:t>175,93=</m:t>
         </m:r>
+        <w:bookmarkStart w:id="13" w:name="_GoBack"/>
+        <w:bookmarkEnd w:id="13"/>
         <m:r>
           <m:rPr>
             <m:nor/>
@@ -14905,7 +15715,7 @@
       <w:r>
         <w:t xml:space="preserve"> Раздел охраны труда</w:t>
       </w:r>
-      <w:bookmarkEnd w:id="13"/>
+      <w:bookmarkEnd w:id="12"/>
     </w:p>
     <w:p>
       <w:pPr>
@@ -15284,7 +16094,7 @@
                     </pic:cNvPicPr>
                   </pic:nvPicPr>
                   <pic:blipFill>
-                    <a:blip r:embed="rId11">
+                    <a:blip r:embed="rId18">
                       <a:extLst>
                         <a:ext uri="{28A0092B-C50C-407E-A947-70E740481C1C}">
                           <a14:useLocalDpi xmlns:a14="http://schemas.microsoft.com/office/drawing/2010/main" val="0"/>
@@ -15614,7 +16424,7 @@
           <w:lang w:val="ru-RU"/>
         </w:rPr>
       </w:pPr>
-      <w:hyperlink r:id="rId12" w:history="1">
+      <w:hyperlink r:id="rId19" w:history="1">
         <w:r>
           <w:rPr>
             <w:rStyle w:val="af0"/>
@@ -15653,8 +16463,8 @@
       </w:pPr>
     </w:p>
     <w:sectPr>
-      <w:headerReference w:type="default" r:id="rId13"/>
-      <w:footerReference w:type="default" r:id="rId14"/>
+      <w:headerReference w:type="default" r:id="rId20"/>
+      <w:footerReference w:type="default" r:id="rId21"/>
       <w:pgSz w:w="11906" w:h="16838" w:code="9"/>
       <w:pgMar w:top="851" w:right="442" w:bottom="1418" w:left="1134" w:header="57" w:footer="113" w:gutter="0"/>
       <w:pgNumType w:start="3"/>
@@ -17615,7 +18425,7 @@
             </wp:anchor>
           </w:drawing>
         </mc:Choice>
-        <mc:Fallback xmlns:w16sdtdh="http://schemas.microsoft.com/office/word/2020/wordml/sdtdatahash" xmlns:w16="http://schemas.microsoft.com/office/word/2018/wordml" xmlns:w16cex="http://schemas.microsoft.com/office/word/2018/wordml/cex">
+        <mc:Fallback xmlns:w16cex="http://schemas.microsoft.com/office/word/2018/wordml/cex" xmlns:w16="http://schemas.microsoft.com/office/word/2018/wordml" xmlns:w16sdtdh="http://schemas.microsoft.com/office/word/2020/wordml/sdtdatahash">
           <w:pict>
             <v:line w14:anchorId="10A135C0" id="Line 2" o:spid="_x0000_s1026" style="position:absolute;z-index:251656192;visibility:visible;mso-wrap-style:square;mso-width-percent:0;mso-height-percent:0;mso-wrap-distance-left:9pt;mso-wrap-distance-top:0;mso-wrap-distance-right:9pt;mso-wrap-distance-bottom:0;mso-position-horizontal:absolute;mso-position-horizontal-relative:text;mso-position-vertical:absolute;mso-position-vertical-relative:text;mso-width-percent:0;mso-height-percent:0;mso-width-relative:page;mso-height-relative:page" from="515.7pt,11.8pt" to="515.7pt,818.8pt" o:gfxdata="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" strokeweight="2pt"/>
           </w:pict>
@@ -17688,7 +18498,7 @@
             </wp:anchor>
           </w:drawing>
         </mc:Choice>
-        <mc:Fallback xmlns:w16sdtdh="http://schemas.microsoft.com/office/word/2020/wordml/sdtdatahash" xmlns:w16="http://schemas.microsoft.com/office/word/2018/wordml" xmlns:w16cex="http://schemas.microsoft.com/office/word/2018/wordml/cex">
+        <mc:Fallback xmlns:w16cex="http://schemas.microsoft.com/office/word/2018/wordml/cex" xmlns:w16="http://schemas.microsoft.com/office/word/2018/wordml" xmlns:w16sdtdh="http://schemas.microsoft.com/office/word/2020/wordml/sdtdatahash">
           <w:pict>
             <v:line w14:anchorId="27FED0B0" id="Line 1" o:spid="_x0000_s1026" style="position:absolute;z-index:251655168;visibility:visible;mso-wrap-style:square;mso-width-percent:0;mso-height-percent:0;mso-wrap-distance-left:9pt;mso-wrap-distance-top:0;mso-wrap-distance-right:9pt;mso-wrap-distance-bottom:0;mso-position-horizontal:absolute;mso-position-horizontal-relative:text;mso-position-vertical:absolute;mso-position-vertical-relative:text;mso-width-percent:0;mso-height-percent:0;mso-width-relative:page;mso-height-relative:page" from="-.3pt,11.8pt" to="-.3pt,819.35pt" o:gfxdata="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" strokeweight="2pt"/>
           </w:pict>
@@ -17761,7 +18571,7 @@
             </wp:anchor>
           </w:drawing>
         </mc:Choice>
-        <mc:Fallback xmlns:w16sdtdh="http://schemas.microsoft.com/office/word/2020/wordml/sdtdatahash" xmlns:w16="http://schemas.microsoft.com/office/word/2018/wordml" xmlns:w16cex="http://schemas.microsoft.com/office/word/2018/wordml/cex">
+        <mc:Fallback xmlns:w16cex="http://schemas.microsoft.com/office/word/2018/wordml/cex" xmlns:w16="http://schemas.microsoft.com/office/word/2018/wordml" xmlns:w16sdtdh="http://schemas.microsoft.com/office/word/2020/wordml/sdtdatahash">
           <w:pict>
             <v:line w14:anchorId="24064143" id="Line 3" o:spid="_x0000_s1026" style="position:absolute;z-index:251657216;visibility:visible;mso-wrap-style:square;mso-width-percent:0;mso-height-percent:0;mso-wrap-distance-left:9pt;mso-wrap-distance-top:0;mso-wrap-distance-right:9pt;mso-wrap-distance-bottom:0;mso-position-horizontal:absolute;mso-position-horizontal-relative:text;mso-position-vertical:absolute;mso-position-vertical-relative:text;mso-width-percent:0;mso-height-percent:0;mso-width-relative:page;mso-height-relative:page" from="-.3pt,12.85pt" to="515.7pt,12.85pt" o:gfxdata="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" strokeweight="2pt"/>
           </w:pict>
@@ -17841,7 +18651,7 @@
             </wp:anchor>
           </w:drawing>
         </mc:Choice>
-        <mc:Fallback xmlns:w16sdtdh="http://schemas.microsoft.com/office/word/2020/wordml/sdtdatahash" xmlns:w16="http://schemas.microsoft.com/office/word/2018/wordml" xmlns:w16cex="http://schemas.microsoft.com/office/word/2018/wordml/cex">
+        <mc:Fallback xmlns:w16cex="http://schemas.microsoft.com/office/word/2018/wordml/cex" xmlns:w16="http://schemas.microsoft.com/office/word/2018/wordml" xmlns:w16sdtdh="http://schemas.microsoft.com/office/word/2020/wordml/sdtdatahash">
           <w:pict>
             <v:line w14:anchorId="03FCB83B" id="Line 6" o:spid="_x0000_s1026" style="position:absolute;z-index:251659264;visibility:visible;mso-wrap-style:square;mso-width-percent:0;mso-height-percent:0;mso-wrap-distance-left:9pt;mso-wrap-distance-top:0;mso-wrap-distance-right:9pt;mso-wrap-distance-bottom:0;mso-position-horizontal:absolute;mso-position-horizontal-relative:text;mso-position-vertical:absolute;mso-position-vertical-relative:text;mso-width-percent:0;mso-height-percent:0;mso-width-relative:page;mso-height-relative:page" from="515.7pt,11.5pt" to="515.7pt,818.8pt" o:gfxdata="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" strokeweight="2pt"/>
           </w:pict>
@@ -17914,7 +18724,7 @@
             </wp:anchor>
           </w:drawing>
         </mc:Choice>
-        <mc:Fallback xmlns:w16sdtdh="http://schemas.microsoft.com/office/word/2020/wordml/sdtdatahash" xmlns:w16="http://schemas.microsoft.com/office/word/2018/wordml" xmlns:w16cex="http://schemas.microsoft.com/office/word/2018/wordml/cex">
+        <mc:Fallback xmlns:w16cex="http://schemas.microsoft.com/office/word/2018/wordml/cex" xmlns:w16="http://schemas.microsoft.com/office/word/2018/wordml" xmlns:w16sdtdh="http://schemas.microsoft.com/office/word/2020/wordml/sdtdatahash">
           <w:pict>
             <v:line w14:anchorId="65F058C6" id="Line 5" o:spid="_x0000_s1026" style="position:absolute;z-index:251658240;visibility:visible;mso-wrap-style:square;mso-width-percent:0;mso-height-percent:0;mso-wrap-distance-left:9pt;mso-wrap-distance-top:0;mso-wrap-distance-right:9pt;mso-wrap-distance-bottom:0;mso-position-horizontal:absolute;mso-position-horizontal-relative:text;mso-position-vertical:absolute;mso-position-vertical-relative:text;mso-width-percent:0;mso-height-percent:0;mso-width-relative:page;mso-height-relative:page" from="-.3pt,11.8pt" to="-.3pt,819.35pt" o:gfxdata="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" strokeweight="2pt"/>
           </w:pict>
@@ -17987,7 +18797,7 @@
             </wp:anchor>
           </w:drawing>
         </mc:Choice>
-        <mc:Fallback xmlns:w16sdtdh="http://schemas.microsoft.com/office/word/2020/wordml/sdtdatahash" xmlns:w16="http://schemas.microsoft.com/office/word/2018/wordml" xmlns:w16cex="http://schemas.microsoft.com/office/word/2018/wordml/cex">
+        <mc:Fallback xmlns:w16cex="http://schemas.microsoft.com/office/word/2018/wordml/cex" xmlns:w16="http://schemas.microsoft.com/office/word/2018/wordml" xmlns:w16sdtdh="http://schemas.microsoft.com/office/word/2020/wordml/sdtdatahash">
           <w:pict>
             <v:line w14:anchorId="10D52A1D" id="Line 7" o:spid="_x0000_s1026" style="position:absolute;z-index:251660288;visibility:visible;mso-wrap-style:square;mso-width-percent:0;mso-height-percent:0;mso-wrap-distance-left:9pt;mso-wrap-distance-top:0;mso-wrap-distance-right:9pt;mso-wrap-distance-bottom:0;mso-position-horizontal:absolute;mso-position-horizontal-relative:text;mso-position-vertical:absolute;mso-position-vertical-relative:text;mso-width-percent:0;mso-height-percent:0;mso-width-relative:page;mso-height-relative:page" from="-.3pt,12.85pt" to="515.7pt,12.85pt" o:gfxdata="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" strokeweight="2pt"/>
           </w:pict>
@@ -20654,7 +21464,7 @@
 </file>
 
 <file path=customXml/itemProps1.xml><?xml version="1.0" encoding="utf-8"?>
-<ds:datastoreItem xmlns:ds="http://schemas.openxmlformats.org/officeDocument/2006/customXml" ds:itemID="{77E202A0-BB5C-4C17-A555-53792AFA506A}">
+<ds:datastoreItem xmlns:ds="http://schemas.openxmlformats.org/officeDocument/2006/customXml" ds:itemID="{C0B0BB85-A416-4637-BE9D-D67CF9AD48FC}">
   <ds:schemaRefs>
     <ds:schemaRef ds:uri="http://schemas.openxmlformats.org/officeDocument/2006/bibliography"/>
   </ds:schemaRefs>

</xml_diff>

<commit_message>
added online handling and fix recent conv probs
</commit_message>
<xml_diff>
--- a/ПЗ/Диплом.docx
+++ b/ПЗ/Диплом.docx
@@ -950,6 +950,8 @@
           <w:lang w:val="ru-RU"/>
         </w:rPr>
       </w:pPr>
+      <w:bookmarkStart w:id="9" w:name="_GoBack"/>
+      <w:bookmarkEnd w:id="9"/>
     </w:p>
     <w:p>
       <w:pPr>
@@ -958,7 +960,7 @@
       <w:r>
         <w:br w:type="page"/>
       </w:r>
-      <w:bookmarkStart w:id="9" w:name="_Toc88900011"/>
+      <w:bookmarkStart w:id="10" w:name="_Toc88900011"/>
       <w:r>
         <w:lastRenderedPageBreak/>
         <w:t xml:space="preserve">3 </w:t>
@@ -966,20 +968,20 @@
       <w:r>
         <w:t>Технологический раздел</w:t>
       </w:r>
-      <w:bookmarkEnd w:id="9"/>
+      <w:bookmarkEnd w:id="10"/>
     </w:p>
     <w:p>
       <w:pPr>
         <w:pStyle w:val="ab"/>
       </w:pPr>
-      <w:bookmarkStart w:id="10" w:name="_Toc88900012"/>
+      <w:bookmarkStart w:id="11" w:name="_Toc88900012"/>
       <w:r>
         <w:t xml:space="preserve">3.1 </w:t>
       </w:r>
       <w:r>
         <w:t xml:space="preserve">Отладка </w:t>
       </w:r>
-      <w:bookmarkEnd w:id="10"/>
+      <w:bookmarkEnd w:id="11"/>
       <w:r>
         <w:t>подпрограмм мобильного приложения</w:t>
       </w:r>
@@ -987,20 +989,17 @@
     <w:p>
       <w:pPr>
         <w:pStyle w:val="a4"/>
-        <w:rPr>
-          <w:lang w:val="ru-RU"/>
-        </w:rPr>
       </w:pPr>
     </w:p>
     <w:p>
       <w:pPr>
         <w:pStyle w:val="ab"/>
       </w:pPr>
-      <w:bookmarkStart w:id="11" w:name="_Toc88900013"/>
+      <w:bookmarkStart w:id="12" w:name="_Toc88900013"/>
       <w:r>
         <w:t xml:space="preserve">3.2 </w:t>
       </w:r>
-      <w:bookmarkEnd w:id="11"/>
+      <w:bookmarkEnd w:id="12"/>
       <w:r>
         <w:t>Разработка инструкции по эксплуатации мобильного приложения</w:t>
       </w:r>
@@ -1769,28 +1768,328 @@
     <w:p>
       <w:pPr>
         <w:pStyle w:val="a7"/>
+      </w:pPr>
+      <w:r>
+        <w:t>Рисунок 3. – Главное окно приложения</w:t>
+      </w:r>
+    </w:p>
+    <w:p>
+      <w:pPr>
+        <w:pStyle w:val="a4"/>
+        <w:rPr>
+          <w:lang w:val="ru-RU"/>
+        </w:rPr>
+      </w:pPr>
+      <w:r>
+        <w:rPr>
+          <w:lang w:val="ru-RU"/>
+        </w:rPr>
+        <w:t xml:space="preserve">При нажатии на кнопку создания диалога появится окно со списков всех пользователей, зарегистрированных в системе. Пример окна выбора пользователя для создания диалога представлен на рисунке </w:t>
+      </w:r>
+      <w:proofErr w:type="gramStart"/>
+      <w:r>
+        <w:rPr>
+          <w:lang w:val="ru-RU"/>
+        </w:rPr>
+        <w:t>3..</w:t>
+      </w:r>
+      <w:proofErr w:type="gramEnd"/>
+    </w:p>
+    <w:p>
+      <w:pPr>
+        <w:pStyle w:val="a7"/>
+      </w:pPr>
+      <w:r>
+        <w:rPr>
+          <w:noProof/>
+        </w:rPr>
+        <w:lastRenderedPageBreak/>
+        <w:drawing>
+          <wp:inline distT="0" distB="0" distL="0" distR="0">
+            <wp:extent cx="2880000" cy="5115859"/>
+            <wp:effectExtent l="0" t="0" r="0" b="8890"/>
+            <wp:docPr id="8" name="Рисунок 8"/>
+            <wp:cNvGraphicFramePr>
+              <a:graphicFrameLocks xmlns:a="http://schemas.openxmlformats.org/drawingml/2006/main" noChangeAspect="1"/>
+            </wp:cNvGraphicFramePr>
+            <a:graphic xmlns:a="http://schemas.openxmlformats.org/drawingml/2006/main">
+              <a:graphicData uri="http://schemas.openxmlformats.org/drawingml/2006/picture">
+                <pic:pic xmlns:pic="http://schemas.openxmlformats.org/drawingml/2006/picture">
+                  <pic:nvPicPr>
+                    <pic:cNvPr id="0" name="Picture 1"/>
+                    <pic:cNvPicPr>
+                      <a:picLocks noChangeAspect="1" noChangeArrowheads="1"/>
+                    </pic:cNvPicPr>
+                  </pic:nvPicPr>
+                  <pic:blipFill>
+                    <a:blip r:embed="rId18" cstate="print">
+                      <a:extLst>
+                        <a:ext uri="{28A0092B-C50C-407E-A947-70E740481C1C}">
+                          <a14:useLocalDpi xmlns:a14="http://schemas.microsoft.com/office/drawing/2010/main" val="0"/>
+                        </a:ext>
+                      </a:extLst>
+                    </a:blip>
+                    <a:srcRect/>
+                    <a:stretch>
+                      <a:fillRect/>
+                    </a:stretch>
+                  </pic:blipFill>
+                  <pic:spPr bwMode="auto">
+                    <a:xfrm>
+                      <a:off x="0" y="0"/>
+                      <a:ext cx="2880000" cy="5115859"/>
+                    </a:xfrm>
+                    <a:prstGeom prst="rect">
+                      <a:avLst/>
+                    </a:prstGeom>
+                    <a:noFill/>
+                    <a:ln>
+                      <a:noFill/>
+                    </a:ln>
+                  </pic:spPr>
+                </pic:pic>
+              </a:graphicData>
+            </a:graphic>
+          </wp:inline>
+        </w:drawing>
+      </w:r>
+    </w:p>
+    <w:p>
+      <w:pPr>
+        <w:pStyle w:val="a7"/>
+      </w:pPr>
+      <w:r>
+        <w:t>Рисунок 3. – Пример окна выбора пользователя для создания диалога</w:t>
+      </w:r>
+    </w:p>
+    <w:p>
+      <w:pPr>
+        <w:pStyle w:val="a4"/>
+        <w:rPr>
+          <w:lang w:val="ru-RU"/>
+        </w:rPr>
+      </w:pPr>
+      <w:r>
+        <w:rPr>
+          <w:lang w:val="ru-RU"/>
+        </w:rPr>
+        <w:t xml:space="preserve">В панели сверху в правой части расположена кнопка поиска пользователя по логину, при нажатии на которую появится поле для ввода логина. Список пользователей обновляется по мере ввода логина в поле. Пример поиска пользователя представлен на рисунке </w:t>
+      </w:r>
+      <w:proofErr w:type="gramStart"/>
+      <w:r>
+        <w:rPr>
+          <w:lang w:val="ru-RU"/>
+        </w:rPr>
+        <w:t>3..</w:t>
+      </w:r>
+      <w:proofErr w:type="gramEnd"/>
+    </w:p>
+    <w:p>
+      <w:pPr>
+        <w:pStyle w:val="a7"/>
         <w:rPr>
           <w:lang w:val="en-US"/>
         </w:rPr>
       </w:pPr>
       <w:r>
-        <w:t>Рисунок 3. – Главное окно приложения</w:t>
+        <w:rPr>
+          <w:noProof/>
+          <w:lang w:val="en-US"/>
+        </w:rPr>
+        <w:lastRenderedPageBreak/>
+        <w:drawing>
+          <wp:inline distT="0" distB="0" distL="0" distR="0">
+            <wp:extent cx="2880000" cy="5115859"/>
+            <wp:effectExtent l="0" t="0" r="0" b="8890"/>
+            <wp:docPr id="11" name="Рисунок 11"/>
+            <wp:cNvGraphicFramePr>
+              <a:graphicFrameLocks xmlns:a="http://schemas.openxmlformats.org/drawingml/2006/main" noChangeAspect="1"/>
+            </wp:cNvGraphicFramePr>
+            <a:graphic xmlns:a="http://schemas.openxmlformats.org/drawingml/2006/main">
+              <a:graphicData uri="http://schemas.openxmlformats.org/drawingml/2006/picture">
+                <pic:pic xmlns:pic="http://schemas.openxmlformats.org/drawingml/2006/picture">
+                  <pic:nvPicPr>
+                    <pic:cNvPr id="0" name="Picture 3"/>
+                    <pic:cNvPicPr>
+                      <a:picLocks noChangeAspect="1" noChangeArrowheads="1"/>
+                    </pic:cNvPicPr>
+                  </pic:nvPicPr>
+                  <pic:blipFill>
+                    <a:blip r:embed="rId19" cstate="print">
+                      <a:extLst>
+                        <a:ext uri="{28A0092B-C50C-407E-A947-70E740481C1C}">
+                          <a14:useLocalDpi xmlns:a14="http://schemas.microsoft.com/office/drawing/2010/main" val="0"/>
+                        </a:ext>
+                      </a:extLst>
+                    </a:blip>
+                    <a:srcRect/>
+                    <a:stretch>
+                      <a:fillRect/>
+                    </a:stretch>
+                  </pic:blipFill>
+                  <pic:spPr bwMode="auto">
+                    <a:xfrm>
+                      <a:off x="0" y="0"/>
+                      <a:ext cx="2880000" cy="5115859"/>
+                    </a:xfrm>
+                    <a:prstGeom prst="rect">
+                      <a:avLst/>
+                    </a:prstGeom>
+                    <a:noFill/>
+                    <a:ln>
+                      <a:noFill/>
+                    </a:ln>
+                  </pic:spPr>
+                </pic:pic>
+              </a:graphicData>
+            </a:graphic>
+          </wp:inline>
+        </w:drawing>
       </w:r>
     </w:p>
     <w:p>
       <w:pPr>
         <w:pStyle w:val="a7"/>
       </w:pPr>
+      <w:r>
+        <w:t>Рисунок 3. – Пример поиска пользователя по логину</w:t>
+      </w:r>
     </w:p>
     <w:p>
       <w:pPr>
         <w:pStyle w:val="a4"/>
-      </w:pPr>
+        <w:rPr>
+          <w:lang w:val="ru-RU"/>
+        </w:rPr>
+      </w:pPr>
+      <w:r>
+        <w:rPr>
+          <w:lang w:val="ru-RU"/>
+        </w:rPr>
+        <w:t>При выборе пользователя из списка будет создан диалог и осуществится переход на окно диалога</w:t>
+      </w:r>
+      <w:r>
+        <w:rPr>
+          <w:lang w:val="ru-RU"/>
+        </w:rPr>
+        <w:t xml:space="preserve">. </w:t>
+      </w:r>
+      <w:r>
+        <w:rPr>
+          <w:lang w:val="ru-RU"/>
+        </w:rPr>
+        <w:t>В верхней панели находятся: кнопка возвращени</w:t>
+      </w:r>
+      <w:r>
+        <w:rPr>
+          <w:lang w:val="ru-RU"/>
+        </w:rPr>
+        <w:t>я</w:t>
+      </w:r>
+      <w:r>
+        <w:rPr>
+          <w:lang w:val="ru-RU"/>
+        </w:rPr>
+        <w:t xml:space="preserve"> на главное окно приложения, а также фото профиля и логин пользователя</w:t>
+      </w:r>
+      <w:r>
+        <w:rPr>
+          <w:lang w:val="ru-RU"/>
+        </w:rPr>
+        <w:t xml:space="preserve">. В нижней части экрана находится поле ввода сообщения и кнопка отправки, при нажатии на которую сообщение отправится собеседнику на телефон. Пример окна диалога представлен на рисунке </w:t>
+      </w:r>
+      <w:proofErr w:type="gramStart"/>
+      <w:r>
+        <w:rPr>
+          <w:lang w:val="ru-RU"/>
+        </w:rPr>
+        <w:t>3..</w:t>
+      </w:r>
+      <w:proofErr w:type="gramEnd"/>
     </w:p>
     <w:p>
       <w:pPr>
         <w:pStyle w:val="a7"/>
       </w:pPr>
+      <w:r>
+        <w:rPr>
+          <w:noProof/>
+        </w:rPr>
+        <w:lastRenderedPageBreak/>
+        <w:drawing>
+          <wp:inline distT="0" distB="0" distL="0" distR="0">
+            <wp:extent cx="2880000" cy="5115859"/>
+            <wp:effectExtent l="0" t="0" r="0" b="8890"/>
+            <wp:docPr id="21" name="Рисунок 21"/>
+            <wp:cNvGraphicFramePr>
+              <a:graphicFrameLocks xmlns:a="http://schemas.openxmlformats.org/drawingml/2006/main" noChangeAspect="1"/>
+            </wp:cNvGraphicFramePr>
+            <a:graphic xmlns:a="http://schemas.openxmlformats.org/drawingml/2006/main">
+              <a:graphicData uri="http://schemas.openxmlformats.org/drawingml/2006/picture">
+                <pic:pic xmlns:pic="http://schemas.openxmlformats.org/drawingml/2006/picture">
+                  <pic:nvPicPr>
+                    <pic:cNvPr id="0" name="Picture 6"/>
+                    <pic:cNvPicPr>
+                      <a:picLocks noChangeAspect="1" noChangeArrowheads="1"/>
+                    </pic:cNvPicPr>
+                  </pic:nvPicPr>
+                  <pic:blipFill>
+                    <a:blip r:embed="rId20" cstate="print">
+                      <a:extLst>
+                        <a:ext uri="{28A0092B-C50C-407E-A947-70E740481C1C}">
+                          <a14:useLocalDpi xmlns:a14="http://schemas.microsoft.com/office/drawing/2010/main" val="0"/>
+                        </a:ext>
+                      </a:extLst>
+                    </a:blip>
+                    <a:srcRect/>
+                    <a:stretch>
+                      <a:fillRect/>
+                    </a:stretch>
+                  </pic:blipFill>
+                  <pic:spPr bwMode="auto">
+                    <a:xfrm>
+                      <a:off x="0" y="0"/>
+                      <a:ext cx="2880000" cy="5115859"/>
+                    </a:xfrm>
+                    <a:prstGeom prst="rect">
+                      <a:avLst/>
+                    </a:prstGeom>
+                    <a:noFill/>
+                    <a:ln>
+                      <a:noFill/>
+                    </a:ln>
+                  </pic:spPr>
+                </pic:pic>
+              </a:graphicData>
+            </a:graphic>
+          </wp:inline>
+        </w:drawing>
+      </w:r>
+    </w:p>
+    <w:p>
+      <w:pPr>
+        <w:pStyle w:val="a7"/>
+      </w:pPr>
+      <w:r>
+        <w:t xml:space="preserve">Рисунок 3. </w:t>
+      </w:r>
+      <w:r>
+        <w:t>–</w:t>
+      </w:r>
+      <w:r>
+        <w:t xml:space="preserve"> </w:t>
+      </w:r>
+      <w:r>
+        <w:t>Окно диалога с пользователем</w:t>
+      </w:r>
+    </w:p>
+    <w:p>
+      <w:pPr>
+        <w:pStyle w:val="a7"/>
+        <w:rPr>
+          <w:lang w:val="en-US"/>
+        </w:rPr>
+      </w:pPr>
     </w:p>
     <w:p>
       <w:pPr>
@@ -1799,13 +2098,26 @@
           <w:lang w:val="ru-RU"/>
         </w:rPr>
       </w:pPr>
+    </w:p>
+    <w:p>
+      <w:pPr>
+        <w:pStyle w:val="a7"/>
+      </w:pPr>
+    </w:p>
+    <w:p>
+      <w:pPr>
+        <w:pStyle w:val="a4"/>
+        <w:rPr>
+          <w:lang w:val="ru-RU"/>
+        </w:rPr>
+      </w:pPr>
       <w:r>
         <w:rPr>
           <w:lang w:val="ru-RU"/>
         </w:rPr>
         <w:br w:type="page"/>
       </w:r>
-      <w:bookmarkStart w:id="12" w:name="_Toc88900015"/>
+      <w:bookmarkStart w:id="13" w:name="_Toc88900015"/>
     </w:p>
     <w:p>
       <w:pPr>
@@ -15561,8 +15873,6 @@
           </w:rPr>
           <m:t>175,93=</m:t>
         </m:r>
-        <w:bookmarkStart w:id="13" w:name="_GoBack"/>
-        <w:bookmarkEnd w:id="13"/>
         <m:r>
           <m:rPr>
             <m:nor/>
@@ -15715,7 +16025,7 @@
       <w:r>
         <w:t xml:space="preserve"> Раздел охраны труда</w:t>
       </w:r>
-      <w:bookmarkEnd w:id="12"/>
+      <w:bookmarkEnd w:id="13"/>
     </w:p>
     <w:p>
       <w:pPr>
@@ -16094,7 +16404,7 @@
                     </pic:cNvPicPr>
                   </pic:nvPicPr>
                   <pic:blipFill>
-                    <a:blip r:embed="rId18">
+                    <a:blip r:embed="rId21">
                       <a:extLst>
                         <a:ext uri="{28A0092B-C50C-407E-A947-70E740481C1C}">
                           <a14:useLocalDpi xmlns:a14="http://schemas.microsoft.com/office/drawing/2010/main" val="0"/>
@@ -16424,7 +16734,7 @@
           <w:lang w:val="ru-RU"/>
         </w:rPr>
       </w:pPr>
-      <w:hyperlink r:id="rId19" w:history="1">
+      <w:hyperlink r:id="rId22" w:history="1">
         <w:r>
           <w:rPr>
             <w:rStyle w:val="af0"/>
@@ -16463,8 +16773,8 @@
       </w:pPr>
     </w:p>
     <w:sectPr>
-      <w:headerReference w:type="default" r:id="rId20"/>
-      <w:footerReference w:type="default" r:id="rId21"/>
+      <w:headerReference w:type="default" r:id="rId23"/>
+      <w:footerReference w:type="default" r:id="rId24"/>
       <w:pgSz w:w="11906" w:h="16838" w:code="9"/>
       <w:pgMar w:top="851" w:right="442" w:bottom="1418" w:left="1134" w:header="57" w:footer="113" w:gutter="0"/>
       <w:pgNumType w:start="3"/>
@@ -18425,7 +18735,7 @@
             </wp:anchor>
           </w:drawing>
         </mc:Choice>
-        <mc:Fallback xmlns:w16cex="http://schemas.microsoft.com/office/word/2018/wordml/cex" xmlns:w16="http://schemas.microsoft.com/office/word/2018/wordml" xmlns:w16sdtdh="http://schemas.microsoft.com/office/word/2020/wordml/sdtdatahash">
+        <mc:Fallback xmlns:w16sdtdh="http://schemas.microsoft.com/office/word/2020/wordml/sdtdatahash" xmlns:w16="http://schemas.microsoft.com/office/word/2018/wordml" xmlns:w16cex="http://schemas.microsoft.com/office/word/2018/wordml/cex">
           <w:pict>
             <v:line w14:anchorId="10A135C0" id="Line 2" o:spid="_x0000_s1026" style="position:absolute;z-index:251656192;visibility:visible;mso-wrap-style:square;mso-width-percent:0;mso-height-percent:0;mso-wrap-distance-left:9pt;mso-wrap-distance-top:0;mso-wrap-distance-right:9pt;mso-wrap-distance-bottom:0;mso-position-horizontal:absolute;mso-position-horizontal-relative:text;mso-position-vertical:absolute;mso-position-vertical-relative:text;mso-width-percent:0;mso-height-percent:0;mso-width-relative:page;mso-height-relative:page" from="515.7pt,11.8pt" to="515.7pt,818.8pt" o:gfxdata="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" strokeweight="2pt"/>
           </w:pict>
@@ -18498,7 +18808,7 @@
             </wp:anchor>
           </w:drawing>
         </mc:Choice>
-        <mc:Fallback xmlns:w16cex="http://schemas.microsoft.com/office/word/2018/wordml/cex" xmlns:w16="http://schemas.microsoft.com/office/word/2018/wordml" xmlns:w16sdtdh="http://schemas.microsoft.com/office/word/2020/wordml/sdtdatahash">
+        <mc:Fallback xmlns:w16sdtdh="http://schemas.microsoft.com/office/word/2020/wordml/sdtdatahash" xmlns:w16="http://schemas.microsoft.com/office/word/2018/wordml" xmlns:w16cex="http://schemas.microsoft.com/office/word/2018/wordml/cex">
           <w:pict>
             <v:line w14:anchorId="27FED0B0" id="Line 1" o:spid="_x0000_s1026" style="position:absolute;z-index:251655168;visibility:visible;mso-wrap-style:square;mso-width-percent:0;mso-height-percent:0;mso-wrap-distance-left:9pt;mso-wrap-distance-top:0;mso-wrap-distance-right:9pt;mso-wrap-distance-bottom:0;mso-position-horizontal:absolute;mso-position-horizontal-relative:text;mso-position-vertical:absolute;mso-position-vertical-relative:text;mso-width-percent:0;mso-height-percent:0;mso-width-relative:page;mso-height-relative:page" from="-.3pt,11.8pt" to="-.3pt,819.35pt" o:gfxdata="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" strokeweight="2pt"/>
           </w:pict>
@@ -18571,7 +18881,7 @@
             </wp:anchor>
           </w:drawing>
         </mc:Choice>
-        <mc:Fallback xmlns:w16cex="http://schemas.microsoft.com/office/word/2018/wordml/cex" xmlns:w16="http://schemas.microsoft.com/office/word/2018/wordml" xmlns:w16sdtdh="http://schemas.microsoft.com/office/word/2020/wordml/sdtdatahash">
+        <mc:Fallback xmlns:w16sdtdh="http://schemas.microsoft.com/office/word/2020/wordml/sdtdatahash" xmlns:w16="http://schemas.microsoft.com/office/word/2018/wordml" xmlns:w16cex="http://schemas.microsoft.com/office/word/2018/wordml/cex">
           <w:pict>
             <v:line w14:anchorId="24064143" id="Line 3" o:spid="_x0000_s1026" style="position:absolute;z-index:251657216;visibility:visible;mso-wrap-style:square;mso-width-percent:0;mso-height-percent:0;mso-wrap-distance-left:9pt;mso-wrap-distance-top:0;mso-wrap-distance-right:9pt;mso-wrap-distance-bottom:0;mso-position-horizontal:absolute;mso-position-horizontal-relative:text;mso-position-vertical:absolute;mso-position-vertical-relative:text;mso-width-percent:0;mso-height-percent:0;mso-width-relative:page;mso-height-relative:page" from="-.3pt,12.85pt" to="515.7pt,12.85pt" o:gfxdata="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" strokeweight="2pt"/>
           </w:pict>
@@ -18651,7 +18961,7 @@
             </wp:anchor>
           </w:drawing>
         </mc:Choice>
-        <mc:Fallback xmlns:w16cex="http://schemas.microsoft.com/office/word/2018/wordml/cex" xmlns:w16="http://schemas.microsoft.com/office/word/2018/wordml" xmlns:w16sdtdh="http://schemas.microsoft.com/office/word/2020/wordml/sdtdatahash">
+        <mc:Fallback xmlns:w16sdtdh="http://schemas.microsoft.com/office/word/2020/wordml/sdtdatahash" xmlns:w16="http://schemas.microsoft.com/office/word/2018/wordml" xmlns:w16cex="http://schemas.microsoft.com/office/word/2018/wordml/cex">
           <w:pict>
             <v:line w14:anchorId="03FCB83B" id="Line 6" o:spid="_x0000_s1026" style="position:absolute;z-index:251659264;visibility:visible;mso-wrap-style:square;mso-width-percent:0;mso-height-percent:0;mso-wrap-distance-left:9pt;mso-wrap-distance-top:0;mso-wrap-distance-right:9pt;mso-wrap-distance-bottom:0;mso-position-horizontal:absolute;mso-position-horizontal-relative:text;mso-position-vertical:absolute;mso-position-vertical-relative:text;mso-width-percent:0;mso-height-percent:0;mso-width-relative:page;mso-height-relative:page" from="515.7pt,11.5pt" to="515.7pt,818.8pt" o:gfxdata="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" strokeweight="2pt"/>
           </w:pict>
@@ -18724,7 +19034,7 @@
             </wp:anchor>
           </w:drawing>
         </mc:Choice>
-        <mc:Fallback xmlns:w16cex="http://schemas.microsoft.com/office/word/2018/wordml/cex" xmlns:w16="http://schemas.microsoft.com/office/word/2018/wordml" xmlns:w16sdtdh="http://schemas.microsoft.com/office/word/2020/wordml/sdtdatahash">
+        <mc:Fallback xmlns:w16sdtdh="http://schemas.microsoft.com/office/word/2020/wordml/sdtdatahash" xmlns:w16="http://schemas.microsoft.com/office/word/2018/wordml" xmlns:w16cex="http://schemas.microsoft.com/office/word/2018/wordml/cex">
           <w:pict>
             <v:line w14:anchorId="65F058C6" id="Line 5" o:spid="_x0000_s1026" style="position:absolute;z-index:251658240;visibility:visible;mso-wrap-style:square;mso-width-percent:0;mso-height-percent:0;mso-wrap-distance-left:9pt;mso-wrap-distance-top:0;mso-wrap-distance-right:9pt;mso-wrap-distance-bottom:0;mso-position-horizontal:absolute;mso-position-horizontal-relative:text;mso-position-vertical:absolute;mso-position-vertical-relative:text;mso-width-percent:0;mso-height-percent:0;mso-width-relative:page;mso-height-relative:page" from="-.3pt,11.8pt" to="-.3pt,819.35pt" o:gfxdata="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" strokeweight="2pt"/>
           </w:pict>
@@ -18797,7 +19107,7 @@
             </wp:anchor>
           </w:drawing>
         </mc:Choice>
-        <mc:Fallback xmlns:w16cex="http://schemas.microsoft.com/office/word/2018/wordml/cex" xmlns:w16="http://schemas.microsoft.com/office/word/2018/wordml" xmlns:w16sdtdh="http://schemas.microsoft.com/office/word/2020/wordml/sdtdatahash">
+        <mc:Fallback xmlns:w16sdtdh="http://schemas.microsoft.com/office/word/2020/wordml/sdtdatahash" xmlns:w16="http://schemas.microsoft.com/office/word/2018/wordml" xmlns:w16cex="http://schemas.microsoft.com/office/word/2018/wordml/cex">
           <w:pict>
             <v:line w14:anchorId="10D52A1D" id="Line 7" o:spid="_x0000_s1026" style="position:absolute;z-index:251660288;visibility:visible;mso-wrap-style:square;mso-width-percent:0;mso-height-percent:0;mso-wrap-distance-left:9pt;mso-wrap-distance-top:0;mso-wrap-distance-right:9pt;mso-wrap-distance-bottom:0;mso-position-horizontal:absolute;mso-position-horizontal-relative:text;mso-position-vertical:absolute;mso-position-vertical-relative:text;mso-width-percent:0;mso-height-percent:0;mso-width-relative:page;mso-height-relative:page" from="-.3pt,12.85pt" to="515.7pt,12.85pt" o:gfxdata="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" strokeweight="2pt"/>
           </w:pict>
@@ -21464,7 +21774,7 @@
 </file>
 
 <file path=customXml/itemProps1.xml><?xml version="1.0" encoding="utf-8"?>
-<ds:datastoreItem xmlns:ds="http://schemas.openxmlformats.org/officeDocument/2006/customXml" ds:itemID="{C0B0BB85-A416-4637-BE9D-D67CF9AD48FC}">
+<ds:datastoreItem xmlns:ds="http://schemas.openxmlformats.org/officeDocument/2006/customXml" ds:itemID="{203E860B-1172-4A12-81E9-7D3F3781CE8D}">
   <ds:schemaRefs>
     <ds:schemaRef ds:uri="http://schemas.openxmlformats.org/officeDocument/2006/bibliography"/>
   </ds:schemaRefs>

</xml_diff>